<commit_message>
Initial commit of full project files
</commit_message>
<xml_diff>
--- a/Guest House Booking App.docx
+++ b/Guest House Booking App.docx
@@ -56,21 +56,7 @@
         <w:rPr>
           <w:lang w:val="en-US"/>
         </w:rPr>
-        <w:t xml:space="preserve">The MVC layered has 3 </w:t>
-      </w:r>
-      <w:proofErr w:type="gramStart"/>
-      <w:r>
-        <w:rPr>
-          <w:lang w:val="en-US"/>
-        </w:rPr>
-        <w:t>layer</w:t>
-      </w:r>
-      <w:proofErr w:type="gramEnd"/>
-      <w:r>
-        <w:rPr>
-          <w:lang w:val="en-US"/>
-        </w:rPr>
-        <w:t>:</w:t>
+        <w:t>The MVC layered has 3 layer:</w:t>
       </w:r>
     </w:p>
     <w:p>
@@ -2935,7 +2921,6 @@
         <w:t xml:space="preserve"> </w:t>
       </w:r>
       <w:proofErr w:type="spellStart"/>
-      <w:proofErr w:type="gramStart"/>
       <w:r>
         <w:rPr>
           <w:b/>
@@ -2945,7 +2930,6 @@
         <w:t>application.properties</w:t>
       </w:r>
       <w:proofErr w:type="spellEnd"/>
-      <w:proofErr w:type="gramEnd"/>
     </w:p>
     <w:p>
       <w:pPr>
@@ -5400,27 +5384,7 @@
           <w:szCs w:val="20"/>
           <w:lang w:eastAsia="en-IN"/>
         </w:rPr>
-        <w:t xml:space="preserve">, </w:t>
-      </w:r>
-      <w:proofErr w:type="gramStart"/>
-      <w:r>
-        <w:rPr>
-          <w:rFonts w:ascii="Courier New" w:eastAsia="Times New Roman" w:hAnsi="Courier New" w:cs="Courier New"/>
-          <w:sz w:val="20"/>
-          <w:szCs w:val="20"/>
-          <w:lang w:eastAsia="en-IN"/>
-        </w:rPr>
-        <w:t>Long</w:t>
-      </w:r>
-      <w:proofErr w:type="gramEnd"/>
-      <w:r>
-        <w:rPr>
-          <w:rFonts w:ascii="Courier New" w:eastAsia="Times New Roman" w:hAnsi="Courier New" w:cs="Courier New"/>
-          <w:sz w:val="20"/>
-          <w:szCs w:val="20"/>
-          <w:lang w:eastAsia="en-IN"/>
-        </w:rPr>
-        <w:t>&gt;</w:t>
+        <w:t>, Long&gt;</w:t>
       </w:r>
     </w:p>
     <w:p>
@@ -5741,27 +5705,7 @@
           <w:szCs w:val="24"/>
           <w:lang w:eastAsia="en-IN"/>
         </w:rPr>
-        <w:t xml:space="preserve"> (</w:t>
-      </w:r>
-      <w:proofErr w:type="gramStart"/>
-      <w:r>
-        <w:rPr>
-          <w:rFonts w:ascii="Times New Roman" w:eastAsia="Times New Roman" w:hAnsi="Times New Roman" w:cs="Times New Roman"/>
-          <w:sz w:val="24"/>
-          <w:szCs w:val="24"/>
-          <w:lang w:eastAsia="en-IN"/>
-        </w:rPr>
-        <w:t>e.g.</w:t>
-      </w:r>
-      <w:proofErr w:type="gramEnd"/>
-      <w:r>
-        <w:rPr>
-          <w:rFonts w:ascii="Times New Roman" w:eastAsia="Times New Roman" w:hAnsi="Times New Roman" w:cs="Times New Roman"/>
-          <w:sz w:val="24"/>
-          <w:szCs w:val="24"/>
-          <w:lang w:eastAsia="en-IN"/>
-        </w:rPr>
-        <w:t xml:space="preserve"> manage guesthouses, users, bookings)</w:t>
+        <w:t xml:space="preserve"> (e.g. manage guesthouses, users, bookings)</w:t>
       </w:r>
     </w:p>
     <w:p>
@@ -5797,27 +5741,7 @@
           <w:szCs w:val="24"/>
           <w:lang w:eastAsia="en-IN"/>
         </w:rPr>
-        <w:t xml:space="preserve"> (</w:t>
-      </w:r>
-      <w:proofErr w:type="gramStart"/>
-      <w:r>
-        <w:rPr>
-          <w:rFonts w:ascii="Times New Roman" w:eastAsia="Times New Roman" w:hAnsi="Times New Roman" w:cs="Times New Roman"/>
-          <w:sz w:val="24"/>
-          <w:szCs w:val="24"/>
-          <w:lang w:eastAsia="en-IN"/>
-        </w:rPr>
-        <w:t>e.g.</w:t>
-      </w:r>
-      <w:proofErr w:type="gramEnd"/>
-      <w:r>
-        <w:rPr>
-          <w:rFonts w:ascii="Times New Roman" w:eastAsia="Times New Roman" w:hAnsi="Times New Roman" w:cs="Times New Roman"/>
-          <w:sz w:val="24"/>
-          <w:szCs w:val="24"/>
-          <w:lang w:eastAsia="en-IN"/>
-        </w:rPr>
-        <w:t xml:space="preserve"> book rooms, view availability)</w:t>
+        <w:t xml:space="preserve"> (e.g. book rooms, view availability)</w:t>
       </w:r>
     </w:p>
     <w:p>
@@ -7652,31 +7576,7 @@
           <w:szCs w:val="27"/>
           <w:lang w:eastAsia="en-IN"/>
         </w:rPr>
-        <w:t xml:space="preserve"> </w:t>
-      </w:r>
-      <w:proofErr w:type="gramStart"/>
-      <w:r>
-        <w:rPr>
-          <w:rFonts w:ascii="Times New Roman" w:eastAsia="Times New Roman" w:hAnsi="Times New Roman" w:cs="Times New Roman"/>
-          <w:b/>
-          <w:bCs/>
-          <w:sz w:val="27"/>
-          <w:szCs w:val="27"/>
-          <w:lang w:eastAsia="en-IN"/>
-        </w:rPr>
-        <w:t>TL;DR</w:t>
-      </w:r>
-      <w:proofErr w:type="gramEnd"/>
-      <w:r>
-        <w:rPr>
-          <w:rFonts w:ascii="Times New Roman" w:eastAsia="Times New Roman" w:hAnsi="Times New Roman" w:cs="Times New Roman"/>
-          <w:b/>
-          <w:bCs/>
-          <w:sz w:val="27"/>
-          <w:szCs w:val="27"/>
-          <w:lang w:eastAsia="en-IN"/>
-        </w:rPr>
-        <w:t>: Flow Summary</w:t>
+        <w:t xml:space="preserve"> TL;DR: Flow Summary</w:t>
       </w:r>
     </w:p>
     <w:p>
@@ -7989,18 +7889,8 @@
           <w:bCs/>
           <w:lang w:val="en-US"/>
         </w:rPr>
-        <w:t xml:space="preserve">What type of Dependencies should I add in my Spring-boot </w:t>
-      </w:r>
-      <w:proofErr w:type="gramStart"/>
-      <w:r>
-        <w:rPr>
-          <w:b/>
-          <w:bCs/>
-          <w:lang w:val="en-US"/>
-        </w:rPr>
-        <w:t>Project:</w:t>
-      </w:r>
-      <w:proofErr w:type="gramEnd"/>
+        <w:t>What type of Dependencies should I add in my Spring-boot Project:</w:t>
+      </w:r>
     </w:p>
     <w:p>
       <w:pPr>
@@ -8012,7 +7902,6 @@
           <w:lang w:eastAsia="en-IN"/>
         </w:rPr>
       </w:pPr>
-      <w:proofErr w:type="gramStart"/>
       <w:r>
         <w:rPr>
           <w:rFonts w:ascii="Times New Roman" w:eastAsia="Times New Roman" w:hAnsi="Symbol" w:cs="Times New Roman"/>
@@ -8029,17 +7918,7 @@
           <w:szCs w:val="24"/>
           <w:lang w:eastAsia="en-IN"/>
         </w:rPr>
-        <w:t xml:space="preserve">  Spring</w:t>
-      </w:r>
-      <w:proofErr w:type="gramEnd"/>
-      <w:r>
-        <w:rPr>
-          <w:rFonts w:ascii="Times New Roman" w:eastAsia="Times New Roman" w:hAnsi="Times New Roman" w:cs="Times New Roman"/>
-          <w:sz w:val="24"/>
-          <w:szCs w:val="24"/>
-          <w:lang w:eastAsia="en-IN"/>
-        </w:rPr>
-        <w:t xml:space="preserve"> Web</w:t>
+        <w:t xml:space="preserve">  Spring Web</w:t>
       </w:r>
     </w:p>
     <w:p>
@@ -8052,7 +7931,6 @@
           <w:lang w:eastAsia="en-IN"/>
         </w:rPr>
       </w:pPr>
-      <w:proofErr w:type="gramStart"/>
       <w:r>
         <w:rPr>
           <w:rFonts w:ascii="Times New Roman" w:eastAsia="Times New Roman" w:hAnsi="Symbol" w:cs="Times New Roman"/>
@@ -8069,17 +7947,7 @@
           <w:szCs w:val="24"/>
           <w:lang w:eastAsia="en-IN"/>
         </w:rPr>
-        <w:t xml:space="preserve">  Spring</w:t>
-      </w:r>
-      <w:proofErr w:type="gramEnd"/>
-      <w:r>
-        <w:rPr>
-          <w:rFonts w:ascii="Times New Roman" w:eastAsia="Times New Roman" w:hAnsi="Times New Roman" w:cs="Times New Roman"/>
-          <w:sz w:val="24"/>
-          <w:szCs w:val="24"/>
-          <w:lang w:eastAsia="en-IN"/>
-        </w:rPr>
-        <w:t xml:space="preserve"> Data JPA</w:t>
+        <w:t xml:space="preserve">  Spring Data JPA</w:t>
       </w:r>
       <w:r>
         <w:rPr>
@@ -8101,7 +7969,6 @@
           <w:lang w:eastAsia="en-IN"/>
         </w:rPr>
       </w:pPr>
-      <w:proofErr w:type="gramStart"/>
       <w:r>
         <w:rPr>
           <w:rFonts w:ascii="Times New Roman" w:eastAsia="Times New Roman" w:hAnsi="Symbol" w:cs="Times New Roman"/>
@@ -8118,17 +7985,7 @@
           <w:szCs w:val="24"/>
           <w:lang w:eastAsia="en-IN"/>
         </w:rPr>
-        <w:t xml:space="preserve">  Spring</w:t>
-      </w:r>
-      <w:proofErr w:type="gramEnd"/>
-      <w:r>
-        <w:rPr>
-          <w:rFonts w:ascii="Times New Roman" w:eastAsia="Times New Roman" w:hAnsi="Times New Roman" w:cs="Times New Roman"/>
-          <w:sz w:val="24"/>
-          <w:szCs w:val="24"/>
-          <w:lang w:eastAsia="en-IN"/>
-        </w:rPr>
-        <w:t xml:space="preserve"> Security</w:t>
+        <w:t xml:space="preserve">  Spring Security</w:t>
       </w:r>
     </w:p>
     <w:p>
@@ -8141,7 +7998,6 @@
           <w:lang w:eastAsia="en-IN"/>
         </w:rPr>
       </w:pPr>
-      <w:proofErr w:type="gramStart"/>
       <w:r>
         <w:rPr>
           <w:rFonts w:ascii="Times New Roman" w:eastAsia="Times New Roman" w:hAnsi="Symbol" w:cs="Times New Roman"/>
@@ -8158,17 +8014,7 @@
           <w:szCs w:val="24"/>
           <w:lang w:eastAsia="en-IN"/>
         </w:rPr>
-        <w:t xml:space="preserve">  Spring</w:t>
-      </w:r>
-      <w:proofErr w:type="gramEnd"/>
-      <w:r>
-        <w:rPr>
-          <w:rFonts w:ascii="Times New Roman" w:eastAsia="Times New Roman" w:hAnsi="Times New Roman" w:cs="Times New Roman"/>
-          <w:sz w:val="24"/>
-          <w:szCs w:val="24"/>
-          <w:lang w:eastAsia="en-IN"/>
-        </w:rPr>
-        <w:t xml:space="preserve"> Boot </w:t>
+        <w:t xml:space="preserve">  Spring Boot </w:t>
       </w:r>
       <w:proofErr w:type="spellStart"/>
       <w:r>
@@ -8201,7 +8047,6 @@
           <w:lang w:eastAsia="en-IN"/>
         </w:rPr>
       </w:pPr>
-      <w:proofErr w:type="gramStart"/>
       <w:r>
         <w:rPr>
           <w:rFonts w:ascii="Times New Roman" w:eastAsia="Times New Roman" w:hAnsi="Symbol" w:cs="Times New Roman"/>
@@ -8218,17 +8063,7 @@
           <w:szCs w:val="24"/>
           <w:lang w:eastAsia="en-IN"/>
         </w:rPr>
-        <w:t xml:space="preserve">  Spring</w:t>
-      </w:r>
-      <w:proofErr w:type="gramEnd"/>
-      <w:r>
-        <w:rPr>
-          <w:rFonts w:ascii="Times New Roman" w:eastAsia="Times New Roman" w:hAnsi="Times New Roman" w:cs="Times New Roman"/>
-          <w:sz w:val="24"/>
-          <w:szCs w:val="24"/>
-          <w:lang w:eastAsia="en-IN"/>
-        </w:rPr>
-        <w:t xml:space="preserve"> Boot Starter Mail</w:t>
+        <w:t xml:space="preserve">  Spring Boot Starter Mail</w:t>
       </w:r>
     </w:p>
     <w:p>
@@ -8241,7 +8076,6 @@
           <w:lang w:eastAsia="en-IN"/>
         </w:rPr>
       </w:pPr>
-      <w:proofErr w:type="gramStart"/>
       <w:r>
         <w:rPr>
           <w:rFonts w:ascii="Times New Roman" w:eastAsia="Times New Roman" w:hAnsi="Symbol" w:cs="Times New Roman"/>
@@ -8260,7 +8094,6 @@
         </w:rPr>
         <w:t xml:space="preserve">  Validation</w:t>
       </w:r>
-      <w:proofErr w:type="gramEnd"/>
     </w:p>
     <w:p>
       <w:pPr>
@@ -8272,7 +8105,6 @@
           <w:lang w:eastAsia="en-IN"/>
         </w:rPr>
       </w:pPr>
-      <w:proofErr w:type="gramStart"/>
       <w:r>
         <w:rPr>
           <w:rFonts w:ascii="Times New Roman" w:eastAsia="Times New Roman" w:hAnsi="Symbol" w:cs="Times New Roman"/>
@@ -8289,17 +8121,7 @@
           <w:szCs w:val="24"/>
           <w:lang w:eastAsia="en-IN"/>
         </w:rPr>
-        <w:t xml:space="preserve">  MySQL</w:t>
-      </w:r>
-      <w:proofErr w:type="gramEnd"/>
-      <w:r>
-        <w:rPr>
-          <w:rFonts w:ascii="Times New Roman" w:eastAsia="Times New Roman" w:hAnsi="Times New Roman" w:cs="Times New Roman"/>
-          <w:sz w:val="24"/>
-          <w:szCs w:val="24"/>
-          <w:lang w:eastAsia="en-IN"/>
-        </w:rPr>
-        <w:t xml:space="preserve"> Driver (or PostgreSQL if using PostgreSQL)</w:t>
+        <w:t xml:space="preserve">  MySQL Driver (or PostgreSQL if using PostgreSQL)</w:t>
       </w:r>
     </w:p>
     <w:p>
@@ -8312,7 +8134,6 @@
           <w:lang w:eastAsia="en-IN"/>
         </w:rPr>
       </w:pPr>
-      <w:proofErr w:type="gramStart"/>
       <w:r>
         <w:rPr>
           <w:rFonts w:ascii="Times New Roman" w:eastAsia="Times New Roman" w:hAnsi="Symbol" w:cs="Times New Roman"/>
@@ -8331,7 +8152,6 @@
         </w:rPr>
         <w:t xml:space="preserve">  Lombok</w:t>
       </w:r>
-      <w:proofErr w:type="gramEnd"/>
     </w:p>
     <w:p>
       <w:pPr>
@@ -8343,7 +8163,6 @@
           <w:lang w:eastAsia="en-IN"/>
         </w:rPr>
       </w:pPr>
-      <w:proofErr w:type="gramStart"/>
       <w:r>
         <w:rPr>
           <w:rFonts w:ascii="Times New Roman" w:eastAsia="Times New Roman" w:hAnsi="Symbol" w:cs="Times New Roman"/>
@@ -8360,17 +8179,7 @@
           <w:szCs w:val="24"/>
           <w:lang w:eastAsia="en-IN"/>
         </w:rPr>
-        <w:t xml:space="preserve">  Spring</w:t>
-      </w:r>
-      <w:proofErr w:type="gramEnd"/>
-      <w:r>
-        <w:rPr>
-          <w:rFonts w:ascii="Times New Roman" w:eastAsia="Times New Roman" w:hAnsi="Times New Roman" w:cs="Times New Roman"/>
-          <w:sz w:val="24"/>
-          <w:szCs w:val="24"/>
-          <w:lang w:eastAsia="en-IN"/>
-        </w:rPr>
-        <w:t xml:space="preserve"> Session (optional, for session management)</w:t>
+        <w:t xml:space="preserve">  Spring Session (optional, for session management)</w:t>
       </w:r>
     </w:p>
     <w:p>
@@ -9002,31 +8811,7 @@
           <w:szCs w:val="24"/>
           <w:lang w:eastAsia="en-IN"/>
         </w:rPr>
-        <w:t>@</w:t>
-      </w:r>
-      <w:proofErr w:type="gramStart"/>
-      <w:r>
-        <w:rPr>
-          <w:rFonts w:ascii="Times New Roman" w:eastAsia="Times New Roman" w:hAnsi="Times New Roman" w:cs="Times New Roman"/>
-          <w:b/>
-          <w:bCs/>
-          <w:sz w:val="24"/>
-          <w:szCs w:val="24"/>
-          <w:lang w:eastAsia="en-IN"/>
-        </w:rPr>
-        <w:t>Table(</w:t>
-      </w:r>
-      <w:proofErr w:type="gramEnd"/>
-      <w:r>
-        <w:rPr>
-          <w:rFonts w:ascii="Times New Roman" w:eastAsia="Times New Roman" w:hAnsi="Times New Roman" w:cs="Times New Roman"/>
-          <w:b/>
-          <w:bCs/>
-          <w:sz w:val="24"/>
-          <w:szCs w:val="24"/>
-          <w:lang w:eastAsia="en-IN"/>
-        </w:rPr>
-        <w:t>name = "</w:t>
+        <w:t>@Table(name = "</w:t>
       </w:r>
       <w:proofErr w:type="spellStart"/>
       <w:r>
@@ -9119,31 +8904,7 @@
           <w:szCs w:val="24"/>
           <w:lang w:eastAsia="en-IN"/>
         </w:rPr>
-        <w:t>@</w:t>
-      </w:r>
-      <w:proofErr w:type="gramStart"/>
-      <w:r>
-        <w:rPr>
-          <w:rFonts w:ascii="Times New Roman" w:eastAsia="Times New Roman" w:hAnsi="Times New Roman" w:cs="Times New Roman"/>
-          <w:b/>
-          <w:bCs/>
-          <w:sz w:val="24"/>
-          <w:szCs w:val="24"/>
-          <w:lang w:eastAsia="en-IN"/>
-        </w:rPr>
-        <w:t>Column(</w:t>
-      </w:r>
-      <w:proofErr w:type="gramEnd"/>
-      <w:r>
-        <w:rPr>
-          <w:rFonts w:ascii="Times New Roman" w:eastAsia="Times New Roman" w:hAnsi="Times New Roman" w:cs="Times New Roman"/>
-          <w:b/>
-          <w:bCs/>
-          <w:sz w:val="24"/>
-          <w:szCs w:val="24"/>
-          <w:lang w:eastAsia="en-IN"/>
-        </w:rPr>
-        <w:t>name = "</w:t>
+        <w:t>@Column(name = "</w:t>
       </w:r>
       <w:proofErr w:type="spellStart"/>
       <w:r>
@@ -12051,27 +11812,7 @@
           <w:szCs w:val="24"/>
           <w:lang w:eastAsia="en-IN"/>
         </w:rPr>
-        <w:t xml:space="preserve">, </w:t>
-      </w:r>
-      <w:proofErr w:type="gramStart"/>
-      <w:r>
-        <w:rPr>
-          <w:rFonts w:ascii="Times New Roman" w:eastAsia="Times New Roman" w:hAnsi="Times New Roman" w:cs="Times New Roman"/>
-          <w:sz w:val="24"/>
-          <w:szCs w:val="24"/>
-          <w:lang w:eastAsia="en-IN"/>
-        </w:rPr>
-        <w:t>Long</w:t>
-      </w:r>
-      <w:proofErr w:type="gramEnd"/>
-      <w:r>
-        <w:rPr>
-          <w:rFonts w:ascii="Times New Roman" w:eastAsia="Times New Roman" w:hAnsi="Times New Roman" w:cs="Times New Roman"/>
-          <w:sz w:val="24"/>
-          <w:szCs w:val="24"/>
-          <w:lang w:eastAsia="en-IN"/>
-        </w:rPr>
-        <w:t>&gt; {}</w:t>
+        <w:t>, Long&gt; {}</w:t>
       </w:r>
     </w:p>
     <w:p>
@@ -13774,9 +13515,9 @@
           <w:szCs w:val="36"/>
           <w:lang w:eastAsia="en-IN"/>
         </w:rPr>
-        <w:t xml:space="preserve">Day 2 </w:t>
-      </w:r>
-      <w:proofErr w:type="gramStart"/>
+        <w:t xml:space="preserve">Day 2 continue : I have created a service and service </w:t>
+      </w:r>
+      <w:proofErr w:type="spellStart"/>
       <w:r>
         <w:rPr>
           <w:rFonts w:ascii="Times New Roman" w:eastAsia="Times New Roman" w:hAnsi="Times New Roman" w:cs="Times New Roman"/>
@@ -13786,9 +13527,9 @@
           <w:szCs w:val="36"/>
           <w:lang w:eastAsia="en-IN"/>
         </w:rPr>
-        <w:t>continue :</w:t>
-      </w:r>
-      <w:proofErr w:type="gramEnd"/>
+        <w:t>impl</w:t>
+      </w:r>
+      <w:proofErr w:type="spellEnd"/>
       <w:r>
         <w:rPr>
           <w:rFonts w:ascii="Times New Roman" w:eastAsia="Times New Roman" w:hAnsi="Times New Roman" w:cs="Times New Roman"/>
@@ -13798,10 +13539,82 @@
           <w:szCs w:val="36"/>
           <w:lang w:eastAsia="en-IN"/>
         </w:rPr>
-        <w:t xml:space="preserve"> I have created a service and service </w:t>
+        <w:t xml:space="preserve"> </w:t>
+      </w:r>
+    </w:p>
+    <w:p>
+      <w:pPr>
+        <w:spacing w:before="100" w:beforeAutospacing="1" w:after="100" w:afterAutospacing="1" w:line="240" w:lineRule="auto"/>
+        <w:rPr>
+          <w:rFonts w:ascii="Times New Roman" w:eastAsia="Times New Roman" w:hAnsi="Times New Roman" w:cs="Times New Roman"/>
+          <w:b/>
+          <w:bCs/>
+          <w:sz w:val="32"/>
+          <w:szCs w:val="32"/>
+          <w:lang w:eastAsia="en-IN"/>
+        </w:rPr>
+      </w:pPr>
+      <w:r>
+        <w:rPr>
+          <w:rFonts w:ascii="Times New Roman" w:eastAsia="Times New Roman" w:hAnsi="Times New Roman" w:cs="Times New Roman"/>
+          <w:b/>
+          <w:bCs/>
+          <w:sz w:val="32"/>
+          <w:szCs w:val="32"/>
+          <w:lang w:eastAsia="en-IN"/>
+        </w:rPr>
+        <w:t>I</w:t>
+      </w:r>
+      <w:r>
+        <w:rPr>
+          <w:rFonts w:ascii="Times New Roman" w:eastAsia="Times New Roman" w:hAnsi="Times New Roman" w:cs="Times New Roman"/>
+          <w:b/>
+          <w:bCs/>
+          <w:sz w:val="32"/>
+          <w:szCs w:val="32"/>
+          <w:lang w:eastAsia="en-IN"/>
+        </w:rPr>
+        <w:t>n Serv</w:t>
+      </w:r>
+      <w:r>
+        <w:rPr>
+          <w:rFonts w:ascii="Times New Roman" w:eastAsia="Times New Roman" w:hAnsi="Times New Roman" w:cs="Times New Roman"/>
+          <w:b/>
+          <w:bCs/>
+          <w:sz w:val="32"/>
+          <w:szCs w:val="32"/>
+          <w:lang w:eastAsia="en-IN"/>
+        </w:rPr>
+        <w:t xml:space="preserve">ice we will create an interface and in service </w:t>
       </w:r>
       <w:proofErr w:type="spellStart"/>
       <w:r>
+        <w:rPr>
+          <w:rFonts w:ascii="Times New Roman" w:eastAsia="Times New Roman" w:hAnsi="Times New Roman" w:cs="Times New Roman"/>
+          <w:b/>
+          <w:bCs/>
+          <w:sz w:val="32"/>
+          <w:szCs w:val="32"/>
+          <w:lang w:eastAsia="en-IN"/>
+        </w:rPr>
+        <w:t>impl</w:t>
+      </w:r>
+      <w:proofErr w:type="spellEnd"/>
+      <w:r>
+        <w:rPr>
+          <w:rFonts w:ascii="Times New Roman" w:eastAsia="Times New Roman" w:hAnsi="Times New Roman" w:cs="Times New Roman"/>
+          <w:b/>
+          <w:bCs/>
+          <w:sz w:val="32"/>
+          <w:szCs w:val="32"/>
+          <w:lang w:eastAsia="en-IN"/>
+        </w:rPr>
+        <w:t xml:space="preserve"> we will create a class which implements that interface.</w:t>
+      </w:r>
+    </w:p>
+    <w:p>
+      <w:pPr>
+        <w:spacing w:before="100" w:beforeAutospacing="1" w:after="100" w:afterAutospacing="1" w:line="240" w:lineRule="auto"/>
         <w:rPr>
           <w:rFonts w:ascii="Times New Roman" w:eastAsia="Times New Roman" w:hAnsi="Times New Roman" w:cs="Times New Roman"/>
           <w:b/>
@@ -13810,9 +13623,7 @@
           <w:szCs w:val="36"/>
           <w:lang w:eastAsia="en-IN"/>
         </w:rPr>
-        <w:t>impl</w:t>
-      </w:r>
-      <w:proofErr w:type="spellEnd"/>
+      </w:pPr>
       <w:r>
         <w:rPr>
           <w:rFonts w:ascii="Times New Roman" w:eastAsia="Times New Roman" w:hAnsi="Times New Roman" w:cs="Times New Roman"/>
@@ -13822,7 +13633,40 @@
           <w:szCs w:val="36"/>
           <w:lang w:eastAsia="en-IN"/>
         </w:rPr>
-        <w:t xml:space="preserve"> </w:t>
+        <w:t>But why we are do</w:t>
+      </w:r>
+      <w:r>
+        <w:rPr>
+          <w:rFonts w:ascii="Times New Roman" w:eastAsia="Times New Roman" w:hAnsi="Times New Roman" w:cs="Times New Roman"/>
+          <w:b/>
+          <w:bCs/>
+          <w:sz w:val="36"/>
+          <w:szCs w:val="36"/>
+          <w:lang w:eastAsia="en-IN"/>
+        </w:rPr>
+        <w:t>i</w:t>
+      </w:r>
+      <w:r>
+        <w:rPr>
+          <w:rFonts w:ascii="Times New Roman" w:eastAsia="Times New Roman" w:hAnsi="Times New Roman" w:cs="Times New Roman"/>
+          <w:b/>
+          <w:bCs/>
+          <w:sz w:val="36"/>
+          <w:szCs w:val="36"/>
+          <w:lang w:eastAsia="en-IN"/>
+        </w:rPr>
+        <w:t xml:space="preserve">ng </w:t>
+      </w:r>
+      <w:r>
+        <w:rPr>
+          <w:rFonts w:ascii="Times New Roman" w:eastAsia="Times New Roman" w:hAnsi="Times New Roman" w:cs="Times New Roman"/>
+          <w:b/>
+          <w:bCs/>
+          <w:sz w:val="36"/>
+          <w:szCs w:val="36"/>
+          <w:lang w:eastAsia="en-IN"/>
+        </w:rPr>
+        <w:t>this?</w:t>
       </w:r>
     </w:p>
     <w:p>
@@ -13830,8 +13674,6 @@
         <w:spacing w:before="100" w:beforeAutospacing="1" w:after="100" w:afterAutospacing="1" w:line="240" w:lineRule="auto"/>
         <w:rPr>
           <w:rFonts w:ascii="Times New Roman" w:eastAsia="Times New Roman" w:hAnsi="Times New Roman" w:cs="Times New Roman"/>
-          <w:b/>
-          <w:bCs/>
           <w:sz w:val="32"/>
           <w:szCs w:val="32"/>
           <w:lang w:eastAsia="en-IN"/>
@@ -13840,174 +13682,29 @@
       <w:r>
         <w:rPr>
           <w:rFonts w:ascii="Times New Roman" w:eastAsia="Times New Roman" w:hAnsi="Times New Roman" w:cs="Times New Roman"/>
-          <w:b/>
-          <w:bCs/>
           <w:sz w:val="32"/>
           <w:szCs w:val="32"/>
           <w:lang w:eastAsia="en-IN"/>
         </w:rPr>
-        <w:t>I</w:t>
-      </w:r>
-      <w:r>
-        <w:rPr>
-          <w:rFonts w:ascii="Times New Roman" w:eastAsia="Times New Roman" w:hAnsi="Times New Roman" w:cs="Times New Roman"/>
-          <w:b/>
-          <w:bCs/>
+        <w:t xml:space="preserve">We are doing this for providing the privacy </w:t>
+      </w:r>
+      <w:r>
+        <w:rPr>
+          <w:rFonts w:ascii="Times New Roman" w:eastAsia="Times New Roman" w:hAnsi="Times New Roman" w:cs="Times New Roman"/>
           <w:sz w:val="32"/>
           <w:szCs w:val="32"/>
           <w:lang w:eastAsia="en-IN"/>
         </w:rPr>
-        <w:t>n Serv</w:t>
-      </w:r>
-      <w:r>
-        <w:rPr>
-          <w:rFonts w:ascii="Times New Roman" w:eastAsia="Times New Roman" w:hAnsi="Times New Roman" w:cs="Times New Roman"/>
-          <w:b/>
-          <w:bCs/>
+        <w:t xml:space="preserve">of the </w:t>
+      </w:r>
+      <w:r>
+        <w:rPr>
+          <w:rFonts w:ascii="Times New Roman" w:eastAsia="Times New Roman" w:hAnsi="Times New Roman" w:cs="Times New Roman"/>
           <w:sz w:val="32"/>
           <w:szCs w:val="32"/>
           <w:lang w:eastAsia="en-IN"/>
         </w:rPr>
-        <w:t xml:space="preserve">ice we will create an interface and in service </w:t>
-      </w:r>
-      <w:proofErr w:type="spellStart"/>
-      <w:r>
-        <w:rPr>
-          <w:rFonts w:ascii="Times New Roman" w:eastAsia="Times New Roman" w:hAnsi="Times New Roman" w:cs="Times New Roman"/>
-          <w:b/>
-          <w:bCs/>
-          <w:sz w:val="32"/>
-          <w:szCs w:val="32"/>
-          <w:lang w:eastAsia="en-IN"/>
-        </w:rPr>
-        <w:t>impl</w:t>
-      </w:r>
-      <w:proofErr w:type="spellEnd"/>
-      <w:r>
-        <w:rPr>
-          <w:rFonts w:ascii="Times New Roman" w:eastAsia="Times New Roman" w:hAnsi="Times New Roman" w:cs="Times New Roman"/>
-          <w:b/>
-          <w:bCs/>
-          <w:sz w:val="32"/>
-          <w:szCs w:val="32"/>
-          <w:lang w:eastAsia="en-IN"/>
-        </w:rPr>
-        <w:t xml:space="preserve"> we will create a class which implements that interface.</w:t>
-      </w:r>
-    </w:p>
-    <w:p>
-      <w:pPr>
-        <w:spacing w:before="100" w:beforeAutospacing="1" w:after="100" w:afterAutospacing="1" w:line="240" w:lineRule="auto"/>
-        <w:rPr>
-          <w:rFonts w:ascii="Times New Roman" w:eastAsia="Times New Roman" w:hAnsi="Times New Roman" w:cs="Times New Roman"/>
-          <w:b/>
-          <w:bCs/>
-          <w:sz w:val="36"/>
-          <w:szCs w:val="36"/>
-          <w:lang w:eastAsia="en-IN"/>
-        </w:rPr>
-      </w:pPr>
-      <w:r>
-        <w:rPr>
-          <w:rFonts w:ascii="Times New Roman" w:eastAsia="Times New Roman" w:hAnsi="Times New Roman" w:cs="Times New Roman"/>
-          <w:b/>
-          <w:bCs/>
-          <w:sz w:val="36"/>
-          <w:szCs w:val="36"/>
-          <w:lang w:eastAsia="en-IN"/>
-        </w:rPr>
-        <w:t>But why we are do</w:t>
-      </w:r>
-      <w:r>
-        <w:rPr>
-          <w:rFonts w:ascii="Times New Roman" w:eastAsia="Times New Roman" w:hAnsi="Times New Roman" w:cs="Times New Roman"/>
-          <w:b/>
-          <w:bCs/>
-          <w:sz w:val="36"/>
-          <w:szCs w:val="36"/>
-          <w:lang w:eastAsia="en-IN"/>
-        </w:rPr>
-        <w:t>i</w:t>
-      </w:r>
-      <w:r>
-        <w:rPr>
-          <w:rFonts w:ascii="Times New Roman" w:eastAsia="Times New Roman" w:hAnsi="Times New Roman" w:cs="Times New Roman"/>
-          <w:b/>
-          <w:bCs/>
-          <w:sz w:val="36"/>
-          <w:szCs w:val="36"/>
-          <w:lang w:eastAsia="en-IN"/>
-        </w:rPr>
-        <w:t xml:space="preserve">ng </w:t>
-      </w:r>
-      <w:r>
-        <w:rPr>
-          <w:rFonts w:ascii="Times New Roman" w:eastAsia="Times New Roman" w:hAnsi="Times New Roman" w:cs="Times New Roman"/>
-          <w:b/>
-          <w:bCs/>
-          <w:sz w:val="36"/>
-          <w:szCs w:val="36"/>
-          <w:lang w:eastAsia="en-IN"/>
-        </w:rPr>
-        <w:t>this?</w:t>
-      </w:r>
-    </w:p>
-    <w:p>
-      <w:pPr>
-        <w:spacing w:before="100" w:beforeAutospacing="1" w:after="100" w:afterAutospacing="1" w:line="240" w:lineRule="auto"/>
-        <w:rPr>
-          <w:rFonts w:ascii="Times New Roman" w:eastAsia="Times New Roman" w:hAnsi="Times New Roman" w:cs="Times New Roman"/>
-          <w:sz w:val="32"/>
-          <w:szCs w:val="32"/>
-          <w:lang w:eastAsia="en-IN"/>
-        </w:rPr>
-      </w:pPr>
-      <w:r>
-        <w:rPr>
-          <w:rFonts w:ascii="Times New Roman" w:eastAsia="Times New Roman" w:hAnsi="Times New Roman" w:cs="Times New Roman"/>
-          <w:sz w:val="32"/>
-          <w:szCs w:val="32"/>
-          <w:lang w:eastAsia="en-IN"/>
-        </w:rPr>
-        <w:t xml:space="preserve">We are doing this for providing the privacy </w:t>
-      </w:r>
-      <w:r>
-        <w:rPr>
-          <w:rFonts w:ascii="Times New Roman" w:eastAsia="Times New Roman" w:hAnsi="Times New Roman" w:cs="Times New Roman"/>
-          <w:sz w:val="32"/>
-          <w:szCs w:val="32"/>
-          <w:lang w:eastAsia="en-IN"/>
-        </w:rPr>
-        <w:t xml:space="preserve">of </w:t>
-      </w:r>
-      <w:proofErr w:type="gramStart"/>
-      <w:r>
-        <w:rPr>
-          <w:rFonts w:ascii="Times New Roman" w:eastAsia="Times New Roman" w:hAnsi="Times New Roman" w:cs="Times New Roman"/>
-          <w:sz w:val="32"/>
-          <w:szCs w:val="32"/>
-          <w:lang w:eastAsia="en-IN"/>
-        </w:rPr>
-        <w:t xml:space="preserve">the </w:t>
-      </w:r>
-      <w:r>
-        <w:rPr>
-          <w:rFonts w:ascii="Times New Roman" w:eastAsia="Times New Roman" w:hAnsi="Times New Roman" w:cs="Times New Roman"/>
-          <w:sz w:val="32"/>
-          <w:szCs w:val="32"/>
-          <w:lang w:eastAsia="en-IN"/>
-        </w:rPr>
-        <w:t>our</w:t>
-      </w:r>
-      <w:proofErr w:type="gramEnd"/>
-      <w:r>
-        <w:rPr>
-          <w:rFonts w:ascii="Times New Roman" w:eastAsia="Times New Roman" w:hAnsi="Times New Roman" w:cs="Times New Roman"/>
-          <w:sz w:val="32"/>
-          <w:szCs w:val="32"/>
-          <w:lang w:eastAsia="en-IN"/>
-        </w:rPr>
-        <w:t xml:space="preserve"> database because we don’t want to share our data directly on the frontend</w:t>
+        <w:t>our database because we don’t want to share our data directly on the frontend</w:t>
       </w:r>
     </w:p>
     <w:p>
@@ -14193,31 +13890,7 @@
           <w:szCs w:val="28"/>
           <w:lang w:val="en-US"/>
         </w:rPr>
-        <w:t>@</w:t>
-      </w:r>
-      <w:proofErr w:type="gramStart"/>
-      <w:r>
-        <w:rPr>
-          <w:b/>
-          <w:bCs/>
-          <w:color w:val="000000" w:themeColor="text1"/>
-          <w:sz w:val="28"/>
-          <w:szCs w:val="28"/>
-          <w:lang w:val="en-US"/>
-        </w:rPr>
-        <w:t>RestController,@</w:t>
-      </w:r>
-      <w:proofErr w:type="gramEnd"/>
-      <w:r>
-        <w:rPr>
-          <w:b/>
-          <w:bCs/>
-          <w:color w:val="000000" w:themeColor="text1"/>
-          <w:sz w:val="28"/>
-          <w:szCs w:val="28"/>
-          <w:lang w:val="en-US"/>
-        </w:rPr>
-        <w:t>RequestMapping,@GetMapping,@PostMapping,@PutMapping,@DeleteMapping,</w:t>
+        <w:t>@RestController,@RequestMapping,@GetMapping,@PostMapping,@PutMapping,@DeleteMapping,</w:t>
       </w:r>
     </w:p>
     <w:p>
@@ -14331,6 +14004,1448 @@
           <w:lang w:eastAsia="en-IN"/>
         </w:rPr>
       </w:pPr>
+      <w:r>
+        <w:rPr>
+          <w:rFonts w:ascii="Times New Roman" w:eastAsia="Times New Roman" w:hAnsi="Times New Roman" w:cs="Times New Roman"/>
+          <w:sz w:val="36"/>
+          <w:szCs w:val="36"/>
+          <w:lang w:eastAsia="en-IN"/>
+        </w:rPr>
+        <w:t xml:space="preserve">Front end Structure: </w:t>
+      </w:r>
+      <w:r>
+        <w:rPr>
+          <w:rFonts w:ascii="Times New Roman" w:eastAsia="Times New Roman" w:hAnsi="Times New Roman" w:cs="Times New Roman"/>
+          <w:sz w:val="36"/>
+          <w:szCs w:val="36"/>
+          <w:lang w:eastAsia="en-IN"/>
+        </w:rPr>
+        <w:br/>
+      </w:r>
+      <w:r>
+        <w:rPr>
+          <w:rFonts w:ascii="Times New Roman" w:eastAsia="Times New Roman" w:hAnsi="Times New Roman" w:cs="Times New Roman"/>
+          <w:sz w:val="36"/>
+          <w:szCs w:val="36"/>
+          <w:lang w:eastAsia="en-IN"/>
+        </w:rPr>
+        <w:br/>
+      </w:r>
+      <w:r>
+        <w:rPr>
+          <w:rFonts w:ascii="Times New Roman" w:eastAsia="Times New Roman" w:hAnsi="Times New Roman" w:cs="Times New Roman"/>
+          <w:sz w:val="36"/>
+          <w:szCs w:val="36"/>
+          <w:lang w:eastAsia="en-IN"/>
+        </w:rPr>
+        <w:t>guest-house-frontend/</w:t>
+      </w:r>
+    </w:p>
+    <w:p>
+      <w:pPr>
+        <w:spacing w:before="100" w:beforeAutospacing="1" w:after="100" w:afterAutospacing="1" w:line="240" w:lineRule="auto"/>
+        <w:rPr>
+          <w:rFonts w:ascii="Times New Roman" w:eastAsia="Times New Roman" w:hAnsi="Times New Roman" w:cs="Times New Roman"/>
+          <w:sz w:val="36"/>
+          <w:szCs w:val="36"/>
+          <w:lang w:eastAsia="en-IN"/>
+        </w:rPr>
+      </w:pPr>
+      <w:r>
+        <w:rPr>
+          <w:rFonts w:ascii="Times New Roman" w:eastAsia="Times New Roman" w:hAnsi="Times New Roman" w:cs="Times New Roman"/>
+          <w:sz w:val="36"/>
+          <w:szCs w:val="36"/>
+          <w:lang w:eastAsia="en-IN"/>
+        </w:rPr>
+        <w:t>├── public/</w:t>
+      </w:r>
+    </w:p>
+    <w:p>
+      <w:pPr>
+        <w:spacing w:before="100" w:beforeAutospacing="1" w:after="100" w:afterAutospacing="1" w:line="240" w:lineRule="auto"/>
+        <w:rPr>
+          <w:rFonts w:ascii="Times New Roman" w:eastAsia="Times New Roman" w:hAnsi="Times New Roman" w:cs="Times New Roman"/>
+          <w:sz w:val="36"/>
+          <w:szCs w:val="36"/>
+          <w:lang w:eastAsia="en-IN"/>
+        </w:rPr>
+      </w:pPr>
+      <w:r>
+        <w:rPr>
+          <w:rFonts w:ascii="Times New Roman" w:eastAsia="Times New Roman" w:hAnsi="Times New Roman" w:cs="Times New Roman"/>
+          <w:sz w:val="36"/>
+          <w:szCs w:val="36"/>
+          <w:lang w:eastAsia="en-IN"/>
+        </w:rPr>
+        <w:t>│   └── index.html</w:t>
+      </w:r>
+    </w:p>
+    <w:p>
+      <w:pPr>
+        <w:spacing w:before="100" w:beforeAutospacing="1" w:after="100" w:afterAutospacing="1" w:line="240" w:lineRule="auto"/>
+        <w:rPr>
+          <w:rFonts w:ascii="Times New Roman" w:eastAsia="Times New Roman" w:hAnsi="Times New Roman" w:cs="Times New Roman"/>
+          <w:sz w:val="36"/>
+          <w:szCs w:val="36"/>
+          <w:lang w:eastAsia="en-IN"/>
+        </w:rPr>
+      </w:pPr>
+      <w:r>
+        <w:rPr>
+          <w:rFonts w:ascii="Times New Roman" w:eastAsia="Times New Roman" w:hAnsi="Times New Roman" w:cs="Times New Roman"/>
+          <w:sz w:val="36"/>
+          <w:szCs w:val="36"/>
+          <w:lang w:eastAsia="en-IN"/>
+        </w:rPr>
+        <w:t xml:space="preserve">├── </w:t>
+      </w:r>
+      <w:proofErr w:type="spellStart"/>
+      <w:r>
+        <w:rPr>
+          <w:rFonts w:ascii="Times New Roman" w:eastAsia="Times New Roman" w:hAnsi="Times New Roman" w:cs="Times New Roman"/>
+          <w:sz w:val="36"/>
+          <w:szCs w:val="36"/>
+          <w:lang w:eastAsia="en-IN"/>
+        </w:rPr>
+        <w:t>src</w:t>
+      </w:r>
+      <w:proofErr w:type="spellEnd"/>
+      <w:r>
+        <w:rPr>
+          <w:rFonts w:ascii="Times New Roman" w:eastAsia="Times New Roman" w:hAnsi="Times New Roman" w:cs="Times New Roman"/>
+          <w:sz w:val="36"/>
+          <w:szCs w:val="36"/>
+          <w:lang w:eastAsia="en-IN"/>
+        </w:rPr>
+        <w:t>/</w:t>
+      </w:r>
+    </w:p>
+    <w:p>
+      <w:pPr>
+        <w:spacing w:before="100" w:beforeAutospacing="1" w:after="100" w:afterAutospacing="1" w:line="240" w:lineRule="auto"/>
+        <w:rPr>
+          <w:rFonts w:ascii="Times New Roman" w:eastAsia="Times New Roman" w:hAnsi="Times New Roman" w:cs="Times New Roman"/>
+          <w:sz w:val="36"/>
+          <w:szCs w:val="36"/>
+          <w:lang w:eastAsia="en-IN"/>
+        </w:rPr>
+      </w:pPr>
+      <w:r>
+        <w:rPr>
+          <w:rFonts w:ascii="Times New Roman" w:eastAsia="Times New Roman" w:hAnsi="Times New Roman" w:cs="Times New Roman"/>
+          <w:sz w:val="36"/>
+          <w:szCs w:val="36"/>
+          <w:lang w:eastAsia="en-IN"/>
+        </w:rPr>
+        <w:t>│   ├── assets/                 # Images, icons, logos</w:t>
+      </w:r>
+    </w:p>
+    <w:p>
+      <w:pPr>
+        <w:spacing w:before="100" w:beforeAutospacing="1" w:after="100" w:afterAutospacing="1" w:line="240" w:lineRule="auto"/>
+        <w:rPr>
+          <w:rFonts w:ascii="Times New Roman" w:eastAsia="Times New Roman" w:hAnsi="Times New Roman" w:cs="Times New Roman"/>
+          <w:sz w:val="36"/>
+          <w:szCs w:val="36"/>
+          <w:lang w:eastAsia="en-IN"/>
+        </w:rPr>
+      </w:pPr>
+      <w:r>
+        <w:rPr>
+          <w:rFonts w:ascii="Times New Roman" w:eastAsia="Times New Roman" w:hAnsi="Times New Roman" w:cs="Times New Roman"/>
+          <w:sz w:val="36"/>
+          <w:szCs w:val="36"/>
+          <w:lang w:eastAsia="en-IN"/>
+        </w:rPr>
+        <w:t>│   ├── components/             # Reusable UI components</w:t>
+      </w:r>
+    </w:p>
+    <w:p>
+      <w:pPr>
+        <w:spacing w:before="100" w:beforeAutospacing="1" w:after="100" w:afterAutospacing="1" w:line="240" w:lineRule="auto"/>
+        <w:rPr>
+          <w:rFonts w:ascii="Times New Roman" w:eastAsia="Times New Roman" w:hAnsi="Times New Roman" w:cs="Times New Roman"/>
+          <w:sz w:val="36"/>
+          <w:szCs w:val="36"/>
+          <w:lang w:eastAsia="en-IN"/>
+        </w:rPr>
+      </w:pPr>
+      <w:r>
+        <w:rPr>
+          <w:rFonts w:ascii="Times New Roman" w:eastAsia="Times New Roman" w:hAnsi="Times New Roman" w:cs="Times New Roman"/>
+          <w:sz w:val="36"/>
+          <w:szCs w:val="36"/>
+          <w:lang w:eastAsia="en-IN"/>
+        </w:rPr>
+        <w:t xml:space="preserve">│   │   ├── </w:t>
+      </w:r>
+      <w:proofErr w:type="spellStart"/>
+      <w:r>
+        <w:rPr>
+          <w:rFonts w:ascii="Times New Roman" w:eastAsia="Times New Roman" w:hAnsi="Times New Roman" w:cs="Times New Roman"/>
+          <w:sz w:val="36"/>
+          <w:szCs w:val="36"/>
+          <w:lang w:eastAsia="en-IN"/>
+        </w:rPr>
+        <w:t>Navbar.jsx</w:t>
+      </w:r>
+      <w:proofErr w:type="spellEnd"/>
+    </w:p>
+    <w:p>
+      <w:pPr>
+        <w:spacing w:before="100" w:beforeAutospacing="1" w:after="100" w:afterAutospacing="1" w:line="240" w:lineRule="auto"/>
+        <w:rPr>
+          <w:rFonts w:ascii="Times New Roman" w:eastAsia="Times New Roman" w:hAnsi="Times New Roman" w:cs="Times New Roman"/>
+          <w:sz w:val="36"/>
+          <w:szCs w:val="36"/>
+          <w:lang w:eastAsia="en-IN"/>
+        </w:rPr>
+      </w:pPr>
+      <w:r>
+        <w:rPr>
+          <w:rFonts w:ascii="Times New Roman" w:eastAsia="Times New Roman" w:hAnsi="Times New Roman" w:cs="Times New Roman"/>
+          <w:sz w:val="36"/>
+          <w:szCs w:val="36"/>
+          <w:lang w:eastAsia="en-IN"/>
+        </w:rPr>
+        <w:t xml:space="preserve">│   │   ├── </w:t>
+      </w:r>
+      <w:proofErr w:type="spellStart"/>
+      <w:r>
+        <w:rPr>
+          <w:rFonts w:ascii="Times New Roman" w:eastAsia="Times New Roman" w:hAnsi="Times New Roman" w:cs="Times New Roman"/>
+          <w:sz w:val="36"/>
+          <w:szCs w:val="36"/>
+          <w:lang w:eastAsia="en-IN"/>
+        </w:rPr>
+        <w:t>Sidebar.jsx</w:t>
+      </w:r>
+      <w:proofErr w:type="spellEnd"/>
+    </w:p>
+    <w:p>
+      <w:pPr>
+        <w:spacing w:before="100" w:beforeAutospacing="1" w:after="100" w:afterAutospacing="1" w:line="240" w:lineRule="auto"/>
+        <w:rPr>
+          <w:rFonts w:ascii="Times New Roman" w:eastAsia="Times New Roman" w:hAnsi="Times New Roman" w:cs="Times New Roman"/>
+          <w:sz w:val="36"/>
+          <w:szCs w:val="36"/>
+          <w:lang w:eastAsia="en-IN"/>
+        </w:rPr>
+      </w:pPr>
+      <w:r>
+        <w:rPr>
+          <w:rFonts w:ascii="Times New Roman" w:eastAsia="Times New Roman" w:hAnsi="Times New Roman" w:cs="Times New Roman"/>
+          <w:sz w:val="36"/>
+          <w:szCs w:val="36"/>
+          <w:lang w:eastAsia="en-IN"/>
+        </w:rPr>
+        <w:t xml:space="preserve">│   │   ├── </w:t>
+      </w:r>
+      <w:proofErr w:type="spellStart"/>
+      <w:r>
+        <w:rPr>
+          <w:rFonts w:ascii="Times New Roman" w:eastAsia="Times New Roman" w:hAnsi="Times New Roman" w:cs="Times New Roman"/>
+          <w:sz w:val="36"/>
+          <w:szCs w:val="36"/>
+          <w:lang w:eastAsia="en-IN"/>
+        </w:rPr>
+        <w:t>BedCard.jsx</w:t>
+      </w:r>
+      <w:proofErr w:type="spellEnd"/>
+    </w:p>
+    <w:p>
+      <w:pPr>
+        <w:spacing w:before="100" w:beforeAutospacing="1" w:after="100" w:afterAutospacing="1" w:line="240" w:lineRule="auto"/>
+        <w:rPr>
+          <w:rFonts w:ascii="Times New Roman" w:eastAsia="Times New Roman" w:hAnsi="Times New Roman" w:cs="Times New Roman"/>
+          <w:sz w:val="36"/>
+          <w:szCs w:val="36"/>
+          <w:lang w:eastAsia="en-IN"/>
+        </w:rPr>
+      </w:pPr>
+      <w:r>
+        <w:rPr>
+          <w:rFonts w:ascii="Times New Roman" w:eastAsia="Times New Roman" w:hAnsi="Times New Roman" w:cs="Times New Roman"/>
+          <w:sz w:val="36"/>
+          <w:szCs w:val="36"/>
+          <w:lang w:eastAsia="en-IN"/>
+        </w:rPr>
+        <w:t xml:space="preserve">│   │   └── </w:t>
+      </w:r>
+      <w:proofErr w:type="spellStart"/>
+      <w:r>
+        <w:rPr>
+          <w:rFonts w:ascii="Times New Roman" w:eastAsia="Times New Roman" w:hAnsi="Times New Roman" w:cs="Times New Roman"/>
+          <w:sz w:val="36"/>
+          <w:szCs w:val="36"/>
+          <w:lang w:eastAsia="en-IN"/>
+        </w:rPr>
+        <w:t>BookingCard.jsx</w:t>
+      </w:r>
+      <w:proofErr w:type="spellEnd"/>
+    </w:p>
+    <w:p>
+      <w:pPr>
+        <w:spacing w:before="100" w:beforeAutospacing="1" w:after="100" w:afterAutospacing="1" w:line="240" w:lineRule="auto"/>
+        <w:rPr>
+          <w:rFonts w:ascii="Times New Roman" w:eastAsia="Times New Roman" w:hAnsi="Times New Roman" w:cs="Times New Roman"/>
+          <w:sz w:val="36"/>
+          <w:szCs w:val="36"/>
+          <w:lang w:eastAsia="en-IN"/>
+        </w:rPr>
+      </w:pPr>
+      <w:r>
+        <w:rPr>
+          <w:rFonts w:ascii="Times New Roman" w:eastAsia="Times New Roman" w:hAnsi="Times New Roman" w:cs="Times New Roman"/>
+          <w:sz w:val="36"/>
+          <w:szCs w:val="36"/>
+          <w:lang w:eastAsia="en-IN"/>
+        </w:rPr>
+        <w:t>│   ├── context/                # Auth and global state</w:t>
+      </w:r>
+    </w:p>
+    <w:p>
+      <w:pPr>
+        <w:spacing w:before="100" w:beforeAutospacing="1" w:after="100" w:afterAutospacing="1" w:line="240" w:lineRule="auto"/>
+        <w:rPr>
+          <w:rFonts w:ascii="Times New Roman" w:eastAsia="Times New Roman" w:hAnsi="Times New Roman" w:cs="Times New Roman"/>
+          <w:sz w:val="36"/>
+          <w:szCs w:val="36"/>
+          <w:lang w:eastAsia="en-IN"/>
+        </w:rPr>
+      </w:pPr>
+      <w:r>
+        <w:rPr>
+          <w:rFonts w:ascii="Times New Roman" w:eastAsia="Times New Roman" w:hAnsi="Times New Roman" w:cs="Times New Roman"/>
+          <w:sz w:val="36"/>
+          <w:szCs w:val="36"/>
+          <w:lang w:eastAsia="en-IN"/>
+        </w:rPr>
+        <w:t>│   │   └── AuthContext.js</w:t>
+      </w:r>
+    </w:p>
+    <w:p>
+      <w:pPr>
+        <w:spacing w:before="100" w:beforeAutospacing="1" w:after="100" w:afterAutospacing="1" w:line="240" w:lineRule="auto"/>
+        <w:rPr>
+          <w:rFonts w:ascii="Times New Roman" w:eastAsia="Times New Roman" w:hAnsi="Times New Roman" w:cs="Times New Roman"/>
+          <w:sz w:val="36"/>
+          <w:szCs w:val="36"/>
+          <w:lang w:eastAsia="en-IN"/>
+        </w:rPr>
+      </w:pPr>
+      <w:r>
+        <w:rPr>
+          <w:rFonts w:ascii="Times New Roman" w:eastAsia="Times New Roman" w:hAnsi="Times New Roman" w:cs="Times New Roman"/>
+          <w:sz w:val="36"/>
+          <w:szCs w:val="36"/>
+          <w:lang w:eastAsia="en-IN"/>
+        </w:rPr>
+        <w:t>│   ├── pages/                  # Full page views</w:t>
+      </w:r>
+    </w:p>
+    <w:p>
+      <w:pPr>
+        <w:spacing w:before="100" w:beforeAutospacing="1" w:after="100" w:afterAutospacing="1" w:line="240" w:lineRule="auto"/>
+        <w:rPr>
+          <w:rFonts w:ascii="Times New Roman" w:eastAsia="Times New Roman" w:hAnsi="Times New Roman" w:cs="Times New Roman"/>
+          <w:sz w:val="36"/>
+          <w:szCs w:val="36"/>
+          <w:lang w:eastAsia="en-IN"/>
+        </w:rPr>
+      </w:pPr>
+      <w:r>
+        <w:rPr>
+          <w:rFonts w:ascii="Times New Roman" w:eastAsia="Times New Roman" w:hAnsi="Times New Roman" w:cs="Times New Roman"/>
+          <w:sz w:val="36"/>
+          <w:szCs w:val="36"/>
+          <w:lang w:eastAsia="en-IN"/>
+        </w:rPr>
+        <w:t>│   │   ├── admin/</w:t>
+      </w:r>
+    </w:p>
+    <w:p>
+      <w:pPr>
+        <w:spacing w:before="100" w:beforeAutospacing="1" w:after="100" w:afterAutospacing="1" w:line="240" w:lineRule="auto"/>
+        <w:rPr>
+          <w:rFonts w:ascii="Times New Roman" w:eastAsia="Times New Roman" w:hAnsi="Times New Roman" w:cs="Times New Roman"/>
+          <w:sz w:val="36"/>
+          <w:szCs w:val="36"/>
+          <w:lang w:eastAsia="en-IN"/>
+        </w:rPr>
+      </w:pPr>
+      <w:r>
+        <w:rPr>
+          <w:rFonts w:ascii="Times New Roman" w:eastAsia="Times New Roman" w:hAnsi="Times New Roman" w:cs="Times New Roman"/>
+          <w:sz w:val="36"/>
+          <w:szCs w:val="36"/>
+          <w:lang w:eastAsia="en-IN"/>
+        </w:rPr>
+        <w:t xml:space="preserve">│   │   │   ├── </w:t>
+      </w:r>
+      <w:proofErr w:type="spellStart"/>
+      <w:r>
+        <w:rPr>
+          <w:rFonts w:ascii="Times New Roman" w:eastAsia="Times New Roman" w:hAnsi="Times New Roman" w:cs="Times New Roman"/>
+          <w:sz w:val="36"/>
+          <w:szCs w:val="36"/>
+          <w:lang w:eastAsia="en-IN"/>
+        </w:rPr>
+        <w:t>Dashboard.jsx</w:t>
+      </w:r>
+      <w:proofErr w:type="spellEnd"/>
+    </w:p>
+    <w:p>
+      <w:pPr>
+        <w:spacing w:before="100" w:beforeAutospacing="1" w:after="100" w:afterAutospacing="1" w:line="240" w:lineRule="auto"/>
+        <w:rPr>
+          <w:rFonts w:ascii="Times New Roman" w:eastAsia="Times New Roman" w:hAnsi="Times New Roman" w:cs="Times New Roman"/>
+          <w:sz w:val="36"/>
+          <w:szCs w:val="36"/>
+          <w:lang w:eastAsia="en-IN"/>
+        </w:rPr>
+      </w:pPr>
+      <w:r>
+        <w:rPr>
+          <w:rFonts w:ascii="Times New Roman" w:eastAsia="Times New Roman" w:hAnsi="Times New Roman" w:cs="Times New Roman"/>
+          <w:sz w:val="36"/>
+          <w:szCs w:val="36"/>
+          <w:lang w:eastAsia="en-IN"/>
+        </w:rPr>
+        <w:t xml:space="preserve">│   │   │   ├── </w:t>
+      </w:r>
+      <w:proofErr w:type="spellStart"/>
+      <w:r>
+        <w:rPr>
+          <w:rFonts w:ascii="Times New Roman" w:eastAsia="Times New Roman" w:hAnsi="Times New Roman" w:cs="Times New Roman"/>
+          <w:sz w:val="36"/>
+          <w:szCs w:val="36"/>
+          <w:lang w:eastAsia="en-IN"/>
+        </w:rPr>
+        <w:t>GuestHouseMgmt.jsx</w:t>
+      </w:r>
+      <w:proofErr w:type="spellEnd"/>
+    </w:p>
+    <w:p>
+      <w:pPr>
+        <w:spacing w:before="100" w:beforeAutospacing="1" w:after="100" w:afterAutospacing="1" w:line="240" w:lineRule="auto"/>
+        <w:rPr>
+          <w:rFonts w:ascii="Times New Roman" w:eastAsia="Times New Roman" w:hAnsi="Times New Roman" w:cs="Times New Roman"/>
+          <w:sz w:val="36"/>
+          <w:szCs w:val="36"/>
+          <w:lang w:eastAsia="en-IN"/>
+        </w:rPr>
+      </w:pPr>
+      <w:r>
+        <w:rPr>
+          <w:rFonts w:ascii="Times New Roman" w:eastAsia="Times New Roman" w:hAnsi="Times New Roman" w:cs="Times New Roman"/>
+          <w:sz w:val="36"/>
+          <w:szCs w:val="36"/>
+          <w:lang w:eastAsia="en-IN"/>
+        </w:rPr>
+        <w:t xml:space="preserve">│   │   │   ├── </w:t>
+      </w:r>
+      <w:proofErr w:type="spellStart"/>
+      <w:r>
+        <w:rPr>
+          <w:rFonts w:ascii="Times New Roman" w:eastAsia="Times New Roman" w:hAnsi="Times New Roman" w:cs="Times New Roman"/>
+          <w:sz w:val="36"/>
+          <w:szCs w:val="36"/>
+          <w:lang w:eastAsia="en-IN"/>
+        </w:rPr>
+        <w:t>RoomMgmt.jsx</w:t>
+      </w:r>
+      <w:proofErr w:type="spellEnd"/>
+    </w:p>
+    <w:p>
+      <w:pPr>
+        <w:spacing w:before="100" w:beforeAutospacing="1" w:after="100" w:afterAutospacing="1" w:line="240" w:lineRule="auto"/>
+        <w:rPr>
+          <w:rFonts w:ascii="Times New Roman" w:eastAsia="Times New Roman" w:hAnsi="Times New Roman" w:cs="Times New Roman"/>
+          <w:sz w:val="36"/>
+          <w:szCs w:val="36"/>
+          <w:lang w:eastAsia="en-IN"/>
+        </w:rPr>
+      </w:pPr>
+      <w:r>
+        <w:rPr>
+          <w:rFonts w:ascii="Times New Roman" w:eastAsia="Times New Roman" w:hAnsi="Times New Roman" w:cs="Times New Roman"/>
+          <w:sz w:val="36"/>
+          <w:szCs w:val="36"/>
+          <w:lang w:eastAsia="en-IN"/>
+        </w:rPr>
+        <w:t xml:space="preserve">│   │   │   ├── </w:t>
+      </w:r>
+      <w:proofErr w:type="spellStart"/>
+      <w:r>
+        <w:rPr>
+          <w:rFonts w:ascii="Times New Roman" w:eastAsia="Times New Roman" w:hAnsi="Times New Roman" w:cs="Times New Roman"/>
+          <w:sz w:val="36"/>
+          <w:szCs w:val="36"/>
+          <w:lang w:eastAsia="en-IN"/>
+        </w:rPr>
+        <w:t>BedMgmt.jsx</w:t>
+      </w:r>
+      <w:proofErr w:type="spellEnd"/>
+    </w:p>
+    <w:p>
+      <w:pPr>
+        <w:spacing w:before="100" w:beforeAutospacing="1" w:after="100" w:afterAutospacing="1" w:line="240" w:lineRule="auto"/>
+        <w:rPr>
+          <w:rFonts w:ascii="Times New Roman" w:eastAsia="Times New Roman" w:hAnsi="Times New Roman" w:cs="Times New Roman"/>
+          <w:sz w:val="36"/>
+          <w:szCs w:val="36"/>
+          <w:lang w:eastAsia="en-IN"/>
+        </w:rPr>
+      </w:pPr>
+      <w:r>
+        <w:rPr>
+          <w:rFonts w:ascii="Times New Roman" w:eastAsia="Times New Roman" w:hAnsi="Times New Roman" w:cs="Times New Roman"/>
+          <w:sz w:val="36"/>
+          <w:szCs w:val="36"/>
+          <w:lang w:eastAsia="en-IN"/>
+        </w:rPr>
+        <w:lastRenderedPageBreak/>
+        <w:t xml:space="preserve">│   │   │   ├── </w:t>
+      </w:r>
+      <w:proofErr w:type="spellStart"/>
+      <w:r>
+        <w:rPr>
+          <w:rFonts w:ascii="Times New Roman" w:eastAsia="Times New Roman" w:hAnsi="Times New Roman" w:cs="Times New Roman"/>
+          <w:sz w:val="36"/>
+          <w:szCs w:val="36"/>
+          <w:lang w:eastAsia="en-IN"/>
+        </w:rPr>
+        <w:t>BookingApprovals.jsx</w:t>
+      </w:r>
+      <w:proofErr w:type="spellEnd"/>
+    </w:p>
+    <w:p>
+      <w:pPr>
+        <w:spacing w:before="100" w:beforeAutospacing="1" w:after="100" w:afterAutospacing="1" w:line="240" w:lineRule="auto"/>
+        <w:rPr>
+          <w:rFonts w:ascii="Times New Roman" w:eastAsia="Times New Roman" w:hAnsi="Times New Roman" w:cs="Times New Roman"/>
+          <w:sz w:val="36"/>
+          <w:szCs w:val="36"/>
+          <w:lang w:eastAsia="en-IN"/>
+        </w:rPr>
+      </w:pPr>
+      <w:r>
+        <w:rPr>
+          <w:rFonts w:ascii="Times New Roman" w:eastAsia="Times New Roman" w:hAnsi="Times New Roman" w:cs="Times New Roman"/>
+          <w:sz w:val="36"/>
+          <w:szCs w:val="36"/>
+          <w:lang w:eastAsia="en-IN"/>
+        </w:rPr>
+        <w:t xml:space="preserve">│   │   │   └── </w:t>
+      </w:r>
+      <w:proofErr w:type="spellStart"/>
+      <w:r>
+        <w:rPr>
+          <w:rFonts w:ascii="Times New Roman" w:eastAsia="Times New Roman" w:hAnsi="Times New Roman" w:cs="Times New Roman"/>
+          <w:sz w:val="36"/>
+          <w:szCs w:val="36"/>
+          <w:lang w:eastAsia="en-IN"/>
+        </w:rPr>
+        <w:t>AdminLogin.jsx</w:t>
+      </w:r>
+      <w:proofErr w:type="spellEnd"/>
+    </w:p>
+    <w:p>
+      <w:pPr>
+        <w:spacing w:before="100" w:beforeAutospacing="1" w:after="100" w:afterAutospacing="1" w:line="240" w:lineRule="auto"/>
+        <w:rPr>
+          <w:rFonts w:ascii="Times New Roman" w:eastAsia="Times New Roman" w:hAnsi="Times New Roman" w:cs="Times New Roman"/>
+          <w:sz w:val="36"/>
+          <w:szCs w:val="36"/>
+          <w:lang w:eastAsia="en-IN"/>
+        </w:rPr>
+      </w:pPr>
+      <w:r>
+        <w:rPr>
+          <w:rFonts w:ascii="Times New Roman" w:eastAsia="Times New Roman" w:hAnsi="Times New Roman" w:cs="Times New Roman"/>
+          <w:sz w:val="36"/>
+          <w:szCs w:val="36"/>
+          <w:lang w:eastAsia="en-IN"/>
+        </w:rPr>
+        <w:t>│   │   ├── user/</w:t>
+      </w:r>
+    </w:p>
+    <w:p>
+      <w:pPr>
+        <w:spacing w:before="100" w:beforeAutospacing="1" w:after="100" w:afterAutospacing="1" w:line="240" w:lineRule="auto"/>
+        <w:rPr>
+          <w:rFonts w:ascii="Times New Roman" w:eastAsia="Times New Roman" w:hAnsi="Times New Roman" w:cs="Times New Roman"/>
+          <w:sz w:val="36"/>
+          <w:szCs w:val="36"/>
+          <w:lang w:eastAsia="en-IN"/>
+        </w:rPr>
+      </w:pPr>
+      <w:r>
+        <w:rPr>
+          <w:rFonts w:ascii="Times New Roman" w:eastAsia="Times New Roman" w:hAnsi="Times New Roman" w:cs="Times New Roman"/>
+          <w:sz w:val="36"/>
+          <w:szCs w:val="36"/>
+          <w:lang w:eastAsia="en-IN"/>
+        </w:rPr>
+        <w:t xml:space="preserve">│   │   │   ├── </w:t>
+      </w:r>
+      <w:proofErr w:type="spellStart"/>
+      <w:r>
+        <w:rPr>
+          <w:rFonts w:ascii="Times New Roman" w:eastAsia="Times New Roman" w:hAnsi="Times New Roman" w:cs="Times New Roman"/>
+          <w:sz w:val="36"/>
+          <w:szCs w:val="36"/>
+          <w:lang w:eastAsia="en-IN"/>
+        </w:rPr>
+        <w:t>UserLogin.jsx</w:t>
+      </w:r>
+      <w:proofErr w:type="spellEnd"/>
+    </w:p>
+    <w:p>
+      <w:pPr>
+        <w:spacing w:before="100" w:beforeAutospacing="1" w:after="100" w:afterAutospacing="1" w:line="240" w:lineRule="auto"/>
+        <w:rPr>
+          <w:rFonts w:ascii="Times New Roman" w:eastAsia="Times New Roman" w:hAnsi="Times New Roman" w:cs="Times New Roman"/>
+          <w:sz w:val="36"/>
+          <w:szCs w:val="36"/>
+          <w:lang w:eastAsia="en-IN"/>
+        </w:rPr>
+      </w:pPr>
+      <w:r>
+        <w:rPr>
+          <w:rFonts w:ascii="Times New Roman" w:eastAsia="Times New Roman" w:hAnsi="Times New Roman" w:cs="Times New Roman"/>
+          <w:sz w:val="36"/>
+          <w:szCs w:val="36"/>
+          <w:lang w:eastAsia="en-IN"/>
+        </w:rPr>
+        <w:t xml:space="preserve">│   │   │   ├── </w:t>
+      </w:r>
+      <w:proofErr w:type="spellStart"/>
+      <w:r>
+        <w:rPr>
+          <w:rFonts w:ascii="Times New Roman" w:eastAsia="Times New Roman" w:hAnsi="Times New Roman" w:cs="Times New Roman"/>
+          <w:sz w:val="36"/>
+          <w:szCs w:val="36"/>
+          <w:lang w:eastAsia="en-IN"/>
+        </w:rPr>
+        <w:t>BookingPage.jsx</w:t>
+      </w:r>
+      <w:proofErr w:type="spellEnd"/>
+    </w:p>
+    <w:p>
+      <w:pPr>
+        <w:spacing w:before="100" w:beforeAutospacing="1" w:after="100" w:afterAutospacing="1" w:line="240" w:lineRule="auto"/>
+        <w:rPr>
+          <w:rFonts w:ascii="Times New Roman" w:eastAsia="Times New Roman" w:hAnsi="Times New Roman" w:cs="Times New Roman"/>
+          <w:sz w:val="36"/>
+          <w:szCs w:val="36"/>
+          <w:lang w:eastAsia="en-IN"/>
+        </w:rPr>
+      </w:pPr>
+      <w:r>
+        <w:rPr>
+          <w:rFonts w:ascii="Times New Roman" w:eastAsia="Times New Roman" w:hAnsi="Times New Roman" w:cs="Times New Roman"/>
+          <w:sz w:val="36"/>
+          <w:szCs w:val="36"/>
+          <w:lang w:eastAsia="en-IN"/>
+        </w:rPr>
+        <w:t xml:space="preserve">│   │   │   ├── </w:t>
+      </w:r>
+      <w:proofErr w:type="spellStart"/>
+      <w:r>
+        <w:rPr>
+          <w:rFonts w:ascii="Times New Roman" w:eastAsia="Times New Roman" w:hAnsi="Times New Roman" w:cs="Times New Roman"/>
+          <w:sz w:val="36"/>
+          <w:szCs w:val="36"/>
+          <w:lang w:eastAsia="en-IN"/>
+        </w:rPr>
+        <w:t>MyBookings.jsx</w:t>
+      </w:r>
+      <w:proofErr w:type="spellEnd"/>
+    </w:p>
+    <w:p>
+      <w:pPr>
+        <w:spacing w:before="100" w:beforeAutospacing="1" w:after="100" w:afterAutospacing="1" w:line="240" w:lineRule="auto"/>
+        <w:rPr>
+          <w:rFonts w:ascii="Times New Roman" w:eastAsia="Times New Roman" w:hAnsi="Times New Roman" w:cs="Times New Roman"/>
+          <w:sz w:val="36"/>
+          <w:szCs w:val="36"/>
+          <w:lang w:eastAsia="en-IN"/>
+        </w:rPr>
+      </w:pPr>
+      <w:r>
+        <w:rPr>
+          <w:rFonts w:ascii="Times New Roman" w:eastAsia="Times New Roman" w:hAnsi="Times New Roman" w:cs="Times New Roman"/>
+          <w:sz w:val="36"/>
+          <w:szCs w:val="36"/>
+          <w:lang w:eastAsia="en-IN"/>
+        </w:rPr>
+        <w:t xml:space="preserve">│   │   │   ├── </w:t>
+      </w:r>
+      <w:proofErr w:type="spellStart"/>
+      <w:r>
+        <w:rPr>
+          <w:rFonts w:ascii="Times New Roman" w:eastAsia="Times New Roman" w:hAnsi="Times New Roman" w:cs="Times New Roman"/>
+          <w:sz w:val="36"/>
+          <w:szCs w:val="36"/>
+          <w:lang w:eastAsia="en-IN"/>
+        </w:rPr>
+        <w:t>BedAvailability.jsx</w:t>
+      </w:r>
+      <w:proofErr w:type="spellEnd"/>
+    </w:p>
+    <w:p>
+      <w:pPr>
+        <w:spacing w:before="100" w:beforeAutospacing="1" w:after="100" w:afterAutospacing="1" w:line="240" w:lineRule="auto"/>
+        <w:rPr>
+          <w:rFonts w:ascii="Times New Roman" w:eastAsia="Times New Roman" w:hAnsi="Times New Roman" w:cs="Times New Roman"/>
+          <w:sz w:val="36"/>
+          <w:szCs w:val="36"/>
+          <w:lang w:eastAsia="en-IN"/>
+        </w:rPr>
+      </w:pPr>
+      <w:r>
+        <w:rPr>
+          <w:rFonts w:ascii="Times New Roman" w:eastAsia="Times New Roman" w:hAnsi="Times New Roman" w:cs="Times New Roman"/>
+          <w:sz w:val="36"/>
+          <w:szCs w:val="36"/>
+          <w:lang w:eastAsia="en-IN"/>
+        </w:rPr>
+        <w:t xml:space="preserve">│   │   │   ├── </w:t>
+      </w:r>
+      <w:proofErr w:type="spellStart"/>
+      <w:r>
+        <w:rPr>
+          <w:rFonts w:ascii="Times New Roman" w:eastAsia="Times New Roman" w:hAnsi="Times New Roman" w:cs="Times New Roman"/>
+          <w:sz w:val="36"/>
+          <w:szCs w:val="36"/>
+          <w:lang w:eastAsia="en-IN"/>
+        </w:rPr>
+        <w:t>ChangePassword.jsx</w:t>
+      </w:r>
+      <w:proofErr w:type="spellEnd"/>
+    </w:p>
+    <w:p>
+      <w:pPr>
+        <w:spacing w:before="100" w:beforeAutospacing="1" w:after="100" w:afterAutospacing="1" w:line="240" w:lineRule="auto"/>
+        <w:rPr>
+          <w:rFonts w:ascii="Times New Roman" w:eastAsia="Times New Roman" w:hAnsi="Times New Roman" w:cs="Times New Roman"/>
+          <w:sz w:val="36"/>
+          <w:szCs w:val="36"/>
+          <w:lang w:eastAsia="en-IN"/>
+        </w:rPr>
+      </w:pPr>
+      <w:r>
+        <w:rPr>
+          <w:rFonts w:ascii="Times New Roman" w:eastAsia="Times New Roman" w:hAnsi="Times New Roman" w:cs="Times New Roman"/>
+          <w:sz w:val="36"/>
+          <w:szCs w:val="36"/>
+          <w:lang w:eastAsia="en-IN"/>
+        </w:rPr>
+        <w:t xml:space="preserve">│   │   │   ├── </w:t>
+      </w:r>
+      <w:proofErr w:type="spellStart"/>
+      <w:r>
+        <w:rPr>
+          <w:rFonts w:ascii="Times New Roman" w:eastAsia="Times New Roman" w:hAnsi="Times New Roman" w:cs="Times New Roman"/>
+          <w:sz w:val="36"/>
+          <w:szCs w:val="36"/>
+          <w:lang w:eastAsia="en-IN"/>
+        </w:rPr>
+        <w:t>ForgotPassword.jsx</w:t>
+      </w:r>
+      <w:proofErr w:type="spellEnd"/>
+    </w:p>
+    <w:p>
+      <w:pPr>
+        <w:spacing w:before="100" w:beforeAutospacing="1" w:after="100" w:afterAutospacing="1" w:line="240" w:lineRule="auto"/>
+        <w:rPr>
+          <w:rFonts w:ascii="Times New Roman" w:eastAsia="Times New Roman" w:hAnsi="Times New Roman" w:cs="Times New Roman"/>
+          <w:sz w:val="36"/>
+          <w:szCs w:val="36"/>
+          <w:lang w:eastAsia="en-IN"/>
+        </w:rPr>
+      </w:pPr>
+      <w:r>
+        <w:rPr>
+          <w:rFonts w:ascii="Times New Roman" w:eastAsia="Times New Roman" w:hAnsi="Times New Roman" w:cs="Times New Roman"/>
+          <w:sz w:val="36"/>
+          <w:szCs w:val="36"/>
+          <w:lang w:eastAsia="en-IN"/>
+        </w:rPr>
+        <w:t xml:space="preserve">│   │   │   └── </w:t>
+      </w:r>
+      <w:proofErr w:type="spellStart"/>
+      <w:r>
+        <w:rPr>
+          <w:rFonts w:ascii="Times New Roman" w:eastAsia="Times New Roman" w:hAnsi="Times New Roman" w:cs="Times New Roman"/>
+          <w:sz w:val="36"/>
+          <w:szCs w:val="36"/>
+          <w:lang w:eastAsia="en-IN"/>
+        </w:rPr>
+        <w:t>ResetPassword.jsx</w:t>
+      </w:r>
+      <w:proofErr w:type="spellEnd"/>
+    </w:p>
+    <w:p>
+      <w:pPr>
+        <w:spacing w:before="100" w:beforeAutospacing="1" w:after="100" w:afterAutospacing="1" w:line="240" w:lineRule="auto"/>
+        <w:rPr>
+          <w:rFonts w:ascii="Times New Roman" w:eastAsia="Times New Roman" w:hAnsi="Times New Roman" w:cs="Times New Roman"/>
+          <w:sz w:val="36"/>
+          <w:szCs w:val="36"/>
+          <w:lang w:eastAsia="en-IN"/>
+        </w:rPr>
+      </w:pPr>
+      <w:r>
+        <w:rPr>
+          <w:rFonts w:ascii="Times New Roman" w:eastAsia="Times New Roman" w:hAnsi="Times New Roman" w:cs="Times New Roman"/>
+          <w:sz w:val="36"/>
+          <w:szCs w:val="36"/>
+          <w:lang w:eastAsia="en-IN"/>
+        </w:rPr>
+        <w:t>│   │   └── common/</w:t>
+      </w:r>
+    </w:p>
+    <w:p>
+      <w:pPr>
+        <w:spacing w:before="100" w:beforeAutospacing="1" w:after="100" w:afterAutospacing="1" w:line="240" w:lineRule="auto"/>
+        <w:rPr>
+          <w:rFonts w:ascii="Times New Roman" w:eastAsia="Times New Roman" w:hAnsi="Times New Roman" w:cs="Times New Roman"/>
+          <w:sz w:val="36"/>
+          <w:szCs w:val="36"/>
+          <w:lang w:eastAsia="en-IN"/>
+        </w:rPr>
+      </w:pPr>
+      <w:r>
+        <w:rPr>
+          <w:rFonts w:ascii="Times New Roman" w:eastAsia="Times New Roman" w:hAnsi="Times New Roman" w:cs="Times New Roman"/>
+          <w:sz w:val="36"/>
+          <w:szCs w:val="36"/>
+          <w:lang w:eastAsia="en-IN"/>
+        </w:rPr>
+        <w:t xml:space="preserve">│   │       ├── </w:t>
+      </w:r>
+      <w:proofErr w:type="spellStart"/>
+      <w:r>
+        <w:rPr>
+          <w:rFonts w:ascii="Times New Roman" w:eastAsia="Times New Roman" w:hAnsi="Times New Roman" w:cs="Times New Roman"/>
+          <w:sz w:val="36"/>
+          <w:szCs w:val="36"/>
+          <w:lang w:eastAsia="en-IN"/>
+        </w:rPr>
+        <w:t>AuditLogs.jsx</w:t>
+      </w:r>
+      <w:proofErr w:type="spellEnd"/>
+    </w:p>
+    <w:p>
+      <w:pPr>
+        <w:spacing w:before="100" w:beforeAutospacing="1" w:after="100" w:afterAutospacing="1" w:line="240" w:lineRule="auto"/>
+        <w:rPr>
+          <w:rFonts w:ascii="Times New Roman" w:eastAsia="Times New Roman" w:hAnsi="Times New Roman" w:cs="Times New Roman"/>
+          <w:sz w:val="36"/>
+          <w:szCs w:val="36"/>
+          <w:lang w:eastAsia="en-IN"/>
+        </w:rPr>
+      </w:pPr>
+      <w:r>
+        <w:rPr>
+          <w:rFonts w:ascii="Times New Roman" w:eastAsia="Times New Roman" w:hAnsi="Times New Roman" w:cs="Times New Roman"/>
+          <w:sz w:val="36"/>
+          <w:szCs w:val="36"/>
+          <w:lang w:eastAsia="en-IN"/>
+        </w:rPr>
+        <w:t xml:space="preserve">│   │       └── </w:t>
+      </w:r>
+      <w:proofErr w:type="spellStart"/>
+      <w:r>
+        <w:rPr>
+          <w:rFonts w:ascii="Times New Roman" w:eastAsia="Times New Roman" w:hAnsi="Times New Roman" w:cs="Times New Roman"/>
+          <w:sz w:val="36"/>
+          <w:szCs w:val="36"/>
+          <w:lang w:eastAsia="en-IN"/>
+        </w:rPr>
+        <w:t>BookingHistory.jsx</w:t>
+      </w:r>
+      <w:proofErr w:type="spellEnd"/>
+    </w:p>
+    <w:p>
+      <w:pPr>
+        <w:spacing w:before="100" w:beforeAutospacing="1" w:after="100" w:afterAutospacing="1" w:line="240" w:lineRule="auto"/>
+        <w:rPr>
+          <w:rFonts w:ascii="Times New Roman" w:eastAsia="Times New Roman" w:hAnsi="Times New Roman" w:cs="Times New Roman"/>
+          <w:sz w:val="36"/>
+          <w:szCs w:val="36"/>
+          <w:lang w:eastAsia="en-IN"/>
+        </w:rPr>
+      </w:pPr>
+      <w:r>
+        <w:rPr>
+          <w:rFonts w:ascii="Times New Roman" w:eastAsia="Times New Roman" w:hAnsi="Times New Roman" w:cs="Times New Roman"/>
+          <w:sz w:val="36"/>
+          <w:szCs w:val="36"/>
+          <w:lang w:eastAsia="en-IN"/>
+        </w:rPr>
+        <w:t>│   ├── routes/                 # Routing logic</w:t>
+      </w:r>
+    </w:p>
+    <w:p>
+      <w:pPr>
+        <w:spacing w:before="100" w:beforeAutospacing="1" w:after="100" w:afterAutospacing="1" w:line="240" w:lineRule="auto"/>
+        <w:rPr>
+          <w:rFonts w:ascii="Times New Roman" w:eastAsia="Times New Roman" w:hAnsi="Times New Roman" w:cs="Times New Roman"/>
+          <w:sz w:val="36"/>
+          <w:szCs w:val="36"/>
+          <w:lang w:eastAsia="en-IN"/>
+        </w:rPr>
+      </w:pPr>
+      <w:r>
+        <w:rPr>
+          <w:rFonts w:ascii="Times New Roman" w:eastAsia="Times New Roman" w:hAnsi="Times New Roman" w:cs="Times New Roman"/>
+          <w:sz w:val="36"/>
+          <w:szCs w:val="36"/>
+          <w:lang w:eastAsia="en-IN"/>
+        </w:rPr>
+        <w:t xml:space="preserve">│   │   └── </w:t>
+      </w:r>
+      <w:proofErr w:type="spellStart"/>
+      <w:r>
+        <w:rPr>
+          <w:rFonts w:ascii="Times New Roman" w:eastAsia="Times New Roman" w:hAnsi="Times New Roman" w:cs="Times New Roman"/>
+          <w:sz w:val="36"/>
+          <w:szCs w:val="36"/>
+          <w:lang w:eastAsia="en-IN"/>
+        </w:rPr>
+        <w:t>AppRoutes.jsx</w:t>
+      </w:r>
+      <w:proofErr w:type="spellEnd"/>
+    </w:p>
+    <w:p>
+      <w:pPr>
+        <w:spacing w:before="100" w:beforeAutospacing="1" w:after="100" w:afterAutospacing="1" w:line="240" w:lineRule="auto"/>
+        <w:rPr>
+          <w:rFonts w:ascii="Times New Roman" w:eastAsia="Times New Roman" w:hAnsi="Times New Roman" w:cs="Times New Roman"/>
+          <w:sz w:val="36"/>
+          <w:szCs w:val="36"/>
+          <w:lang w:eastAsia="en-IN"/>
+        </w:rPr>
+      </w:pPr>
+      <w:r>
+        <w:rPr>
+          <w:rFonts w:ascii="Times New Roman" w:eastAsia="Times New Roman" w:hAnsi="Times New Roman" w:cs="Times New Roman"/>
+          <w:sz w:val="36"/>
+          <w:szCs w:val="36"/>
+          <w:lang w:eastAsia="en-IN"/>
+        </w:rPr>
+        <w:t xml:space="preserve">│   ├── services/               # </w:t>
+      </w:r>
+      <w:proofErr w:type="spellStart"/>
+      <w:r>
+        <w:rPr>
+          <w:rFonts w:ascii="Times New Roman" w:eastAsia="Times New Roman" w:hAnsi="Times New Roman" w:cs="Times New Roman"/>
+          <w:sz w:val="36"/>
+          <w:szCs w:val="36"/>
+          <w:lang w:eastAsia="en-IN"/>
+        </w:rPr>
+        <w:t>Axios</w:t>
+      </w:r>
+      <w:proofErr w:type="spellEnd"/>
+      <w:r>
+        <w:rPr>
+          <w:rFonts w:ascii="Times New Roman" w:eastAsia="Times New Roman" w:hAnsi="Times New Roman" w:cs="Times New Roman"/>
+          <w:sz w:val="36"/>
+          <w:szCs w:val="36"/>
+          <w:lang w:eastAsia="en-IN"/>
+        </w:rPr>
+        <w:t xml:space="preserve"> API services</w:t>
+      </w:r>
+    </w:p>
+    <w:p>
+      <w:pPr>
+        <w:spacing w:before="100" w:beforeAutospacing="1" w:after="100" w:afterAutospacing="1" w:line="240" w:lineRule="auto"/>
+        <w:rPr>
+          <w:rFonts w:ascii="Times New Roman" w:eastAsia="Times New Roman" w:hAnsi="Times New Roman" w:cs="Times New Roman"/>
+          <w:sz w:val="36"/>
+          <w:szCs w:val="36"/>
+          <w:lang w:eastAsia="en-IN"/>
+        </w:rPr>
+      </w:pPr>
+      <w:r>
+        <w:rPr>
+          <w:rFonts w:ascii="Times New Roman" w:eastAsia="Times New Roman" w:hAnsi="Times New Roman" w:cs="Times New Roman"/>
+          <w:sz w:val="36"/>
+          <w:szCs w:val="36"/>
+          <w:lang w:eastAsia="en-IN"/>
+        </w:rPr>
+        <w:t>│   │   ├── authService.js</w:t>
+      </w:r>
+    </w:p>
+    <w:p>
+      <w:pPr>
+        <w:spacing w:before="100" w:beforeAutospacing="1" w:after="100" w:afterAutospacing="1" w:line="240" w:lineRule="auto"/>
+        <w:rPr>
+          <w:rFonts w:ascii="Times New Roman" w:eastAsia="Times New Roman" w:hAnsi="Times New Roman" w:cs="Times New Roman"/>
+          <w:sz w:val="36"/>
+          <w:szCs w:val="36"/>
+          <w:lang w:eastAsia="en-IN"/>
+        </w:rPr>
+      </w:pPr>
+      <w:r>
+        <w:rPr>
+          <w:rFonts w:ascii="Times New Roman" w:eastAsia="Times New Roman" w:hAnsi="Times New Roman" w:cs="Times New Roman"/>
+          <w:sz w:val="36"/>
+          <w:szCs w:val="36"/>
+          <w:lang w:eastAsia="en-IN"/>
+        </w:rPr>
+        <w:t>│   │   ├── userService.js</w:t>
+      </w:r>
+    </w:p>
+    <w:p>
+      <w:pPr>
+        <w:spacing w:before="100" w:beforeAutospacing="1" w:after="100" w:afterAutospacing="1" w:line="240" w:lineRule="auto"/>
+        <w:rPr>
+          <w:rFonts w:ascii="Times New Roman" w:eastAsia="Times New Roman" w:hAnsi="Times New Roman" w:cs="Times New Roman"/>
+          <w:sz w:val="36"/>
+          <w:szCs w:val="36"/>
+          <w:lang w:eastAsia="en-IN"/>
+        </w:rPr>
+      </w:pPr>
+      <w:r>
+        <w:rPr>
+          <w:rFonts w:ascii="Times New Roman" w:eastAsia="Times New Roman" w:hAnsi="Times New Roman" w:cs="Times New Roman"/>
+          <w:sz w:val="36"/>
+          <w:szCs w:val="36"/>
+          <w:lang w:eastAsia="en-IN"/>
+        </w:rPr>
+        <w:t>│   │   ├── bookingService.js</w:t>
+      </w:r>
+    </w:p>
+    <w:p>
+      <w:pPr>
+        <w:spacing w:before="100" w:beforeAutospacing="1" w:after="100" w:afterAutospacing="1" w:line="240" w:lineRule="auto"/>
+        <w:rPr>
+          <w:rFonts w:ascii="Times New Roman" w:eastAsia="Times New Roman" w:hAnsi="Times New Roman" w:cs="Times New Roman"/>
+          <w:sz w:val="36"/>
+          <w:szCs w:val="36"/>
+          <w:lang w:eastAsia="en-IN"/>
+        </w:rPr>
+      </w:pPr>
+      <w:r>
+        <w:rPr>
+          <w:rFonts w:ascii="Times New Roman" w:eastAsia="Times New Roman" w:hAnsi="Times New Roman" w:cs="Times New Roman"/>
+          <w:sz w:val="36"/>
+          <w:szCs w:val="36"/>
+          <w:lang w:eastAsia="en-IN"/>
+        </w:rPr>
+        <w:t>│   │   ├── guesthouseService.js</w:t>
+      </w:r>
+    </w:p>
+    <w:p>
+      <w:pPr>
+        <w:spacing w:before="100" w:beforeAutospacing="1" w:after="100" w:afterAutospacing="1" w:line="240" w:lineRule="auto"/>
+        <w:rPr>
+          <w:rFonts w:ascii="Times New Roman" w:eastAsia="Times New Roman" w:hAnsi="Times New Roman" w:cs="Times New Roman"/>
+          <w:sz w:val="36"/>
+          <w:szCs w:val="36"/>
+          <w:lang w:eastAsia="en-IN"/>
+        </w:rPr>
+      </w:pPr>
+      <w:r>
+        <w:rPr>
+          <w:rFonts w:ascii="Times New Roman" w:eastAsia="Times New Roman" w:hAnsi="Times New Roman" w:cs="Times New Roman"/>
+          <w:sz w:val="36"/>
+          <w:szCs w:val="36"/>
+          <w:lang w:eastAsia="en-IN"/>
+        </w:rPr>
+        <w:lastRenderedPageBreak/>
+        <w:t>│   │   └── adminService.js</w:t>
+      </w:r>
+    </w:p>
+    <w:p>
+      <w:pPr>
+        <w:spacing w:before="100" w:beforeAutospacing="1" w:after="100" w:afterAutospacing="1" w:line="240" w:lineRule="auto"/>
+        <w:rPr>
+          <w:rFonts w:ascii="Times New Roman" w:eastAsia="Times New Roman" w:hAnsi="Times New Roman" w:cs="Times New Roman"/>
+          <w:sz w:val="36"/>
+          <w:szCs w:val="36"/>
+          <w:lang w:eastAsia="en-IN"/>
+        </w:rPr>
+      </w:pPr>
+      <w:r>
+        <w:rPr>
+          <w:rFonts w:ascii="Times New Roman" w:eastAsia="Times New Roman" w:hAnsi="Times New Roman" w:cs="Times New Roman"/>
+          <w:sz w:val="36"/>
+          <w:szCs w:val="36"/>
+          <w:lang w:eastAsia="en-IN"/>
+        </w:rPr>
+        <w:t>│   ├── styles/                 # CSS/SCSS files</w:t>
+      </w:r>
+    </w:p>
+    <w:p>
+      <w:pPr>
+        <w:spacing w:before="100" w:beforeAutospacing="1" w:after="100" w:afterAutospacing="1" w:line="240" w:lineRule="auto"/>
+        <w:rPr>
+          <w:rFonts w:ascii="Times New Roman" w:eastAsia="Times New Roman" w:hAnsi="Times New Roman" w:cs="Times New Roman"/>
+          <w:sz w:val="36"/>
+          <w:szCs w:val="36"/>
+          <w:lang w:eastAsia="en-IN"/>
+        </w:rPr>
+      </w:pPr>
+      <w:r>
+        <w:rPr>
+          <w:rFonts w:ascii="Times New Roman" w:eastAsia="Times New Roman" w:hAnsi="Times New Roman" w:cs="Times New Roman"/>
+          <w:sz w:val="36"/>
+          <w:szCs w:val="36"/>
+          <w:lang w:eastAsia="en-IN"/>
+        </w:rPr>
+        <w:t>│   │   ├── Login.css</w:t>
+      </w:r>
+    </w:p>
+    <w:p>
+      <w:pPr>
+        <w:spacing w:before="100" w:beforeAutospacing="1" w:after="100" w:afterAutospacing="1" w:line="240" w:lineRule="auto"/>
+        <w:rPr>
+          <w:rFonts w:ascii="Times New Roman" w:eastAsia="Times New Roman" w:hAnsi="Times New Roman" w:cs="Times New Roman"/>
+          <w:sz w:val="36"/>
+          <w:szCs w:val="36"/>
+          <w:lang w:eastAsia="en-IN"/>
+        </w:rPr>
+      </w:pPr>
+      <w:r>
+        <w:rPr>
+          <w:rFonts w:ascii="Times New Roman" w:eastAsia="Times New Roman" w:hAnsi="Times New Roman" w:cs="Times New Roman"/>
+          <w:sz w:val="36"/>
+          <w:szCs w:val="36"/>
+          <w:lang w:eastAsia="en-IN"/>
+        </w:rPr>
+        <w:t>│   │   ├── Dashboard.css</w:t>
+      </w:r>
+    </w:p>
+    <w:p>
+      <w:pPr>
+        <w:spacing w:before="100" w:beforeAutospacing="1" w:after="100" w:afterAutospacing="1" w:line="240" w:lineRule="auto"/>
+        <w:rPr>
+          <w:rFonts w:ascii="Times New Roman" w:eastAsia="Times New Roman" w:hAnsi="Times New Roman" w:cs="Times New Roman"/>
+          <w:sz w:val="36"/>
+          <w:szCs w:val="36"/>
+          <w:lang w:eastAsia="en-IN"/>
+        </w:rPr>
+      </w:pPr>
+      <w:r>
+        <w:rPr>
+          <w:rFonts w:ascii="Times New Roman" w:eastAsia="Times New Roman" w:hAnsi="Times New Roman" w:cs="Times New Roman"/>
+          <w:sz w:val="36"/>
+          <w:szCs w:val="36"/>
+          <w:lang w:eastAsia="en-IN"/>
+        </w:rPr>
+        <w:t>│   │   └── Common.css</w:t>
+      </w:r>
+    </w:p>
+    <w:p>
+      <w:pPr>
+        <w:spacing w:before="100" w:beforeAutospacing="1" w:after="100" w:afterAutospacing="1" w:line="240" w:lineRule="auto"/>
+        <w:rPr>
+          <w:rFonts w:ascii="Times New Roman" w:eastAsia="Times New Roman" w:hAnsi="Times New Roman" w:cs="Times New Roman"/>
+          <w:sz w:val="36"/>
+          <w:szCs w:val="36"/>
+          <w:lang w:eastAsia="en-IN"/>
+        </w:rPr>
+      </w:pPr>
+      <w:r>
+        <w:rPr>
+          <w:rFonts w:ascii="Times New Roman" w:eastAsia="Times New Roman" w:hAnsi="Times New Roman" w:cs="Times New Roman"/>
+          <w:sz w:val="36"/>
+          <w:szCs w:val="36"/>
+          <w:lang w:eastAsia="en-IN"/>
+        </w:rPr>
+        <w:t>│   ├── template/               # Layout templates</w:t>
+      </w:r>
+    </w:p>
+    <w:p>
+      <w:pPr>
+        <w:spacing w:before="100" w:beforeAutospacing="1" w:after="100" w:afterAutospacing="1" w:line="240" w:lineRule="auto"/>
+        <w:rPr>
+          <w:rFonts w:ascii="Times New Roman" w:eastAsia="Times New Roman" w:hAnsi="Times New Roman" w:cs="Times New Roman"/>
+          <w:sz w:val="36"/>
+          <w:szCs w:val="36"/>
+          <w:lang w:eastAsia="en-IN"/>
+        </w:rPr>
+      </w:pPr>
+      <w:r>
+        <w:rPr>
+          <w:rFonts w:ascii="Times New Roman" w:eastAsia="Times New Roman" w:hAnsi="Times New Roman" w:cs="Times New Roman"/>
+          <w:sz w:val="36"/>
+          <w:szCs w:val="36"/>
+          <w:lang w:eastAsia="en-IN"/>
+        </w:rPr>
+        <w:t xml:space="preserve">│   │   ├── </w:t>
+      </w:r>
+      <w:proofErr w:type="spellStart"/>
+      <w:r>
+        <w:rPr>
+          <w:rFonts w:ascii="Times New Roman" w:eastAsia="Times New Roman" w:hAnsi="Times New Roman" w:cs="Times New Roman"/>
+          <w:sz w:val="36"/>
+          <w:szCs w:val="36"/>
+          <w:lang w:eastAsia="en-IN"/>
+        </w:rPr>
+        <w:t>AdminTemplate.jsx</w:t>
+      </w:r>
+      <w:proofErr w:type="spellEnd"/>
+    </w:p>
+    <w:p>
+      <w:pPr>
+        <w:spacing w:before="100" w:beforeAutospacing="1" w:after="100" w:afterAutospacing="1" w:line="240" w:lineRule="auto"/>
+        <w:rPr>
+          <w:rFonts w:ascii="Times New Roman" w:eastAsia="Times New Roman" w:hAnsi="Times New Roman" w:cs="Times New Roman"/>
+          <w:sz w:val="36"/>
+          <w:szCs w:val="36"/>
+          <w:lang w:eastAsia="en-IN"/>
+        </w:rPr>
+      </w:pPr>
+      <w:r>
+        <w:rPr>
+          <w:rFonts w:ascii="Times New Roman" w:eastAsia="Times New Roman" w:hAnsi="Times New Roman" w:cs="Times New Roman"/>
+          <w:sz w:val="36"/>
+          <w:szCs w:val="36"/>
+          <w:lang w:eastAsia="en-IN"/>
+        </w:rPr>
+        <w:t xml:space="preserve">│   │   └── </w:t>
+      </w:r>
+      <w:proofErr w:type="spellStart"/>
+      <w:r>
+        <w:rPr>
+          <w:rFonts w:ascii="Times New Roman" w:eastAsia="Times New Roman" w:hAnsi="Times New Roman" w:cs="Times New Roman"/>
+          <w:sz w:val="36"/>
+          <w:szCs w:val="36"/>
+          <w:lang w:eastAsia="en-IN"/>
+        </w:rPr>
+        <w:t>UserTemplate.jsx</w:t>
+      </w:r>
+      <w:proofErr w:type="spellEnd"/>
+    </w:p>
+    <w:p>
+      <w:pPr>
+        <w:spacing w:before="100" w:beforeAutospacing="1" w:after="100" w:afterAutospacing="1" w:line="240" w:lineRule="auto"/>
+        <w:rPr>
+          <w:rFonts w:ascii="Times New Roman" w:eastAsia="Times New Roman" w:hAnsi="Times New Roman" w:cs="Times New Roman"/>
+          <w:sz w:val="36"/>
+          <w:szCs w:val="36"/>
+          <w:lang w:eastAsia="en-IN"/>
+        </w:rPr>
+      </w:pPr>
+      <w:r>
+        <w:rPr>
+          <w:rFonts w:ascii="Times New Roman" w:eastAsia="Times New Roman" w:hAnsi="Times New Roman" w:cs="Times New Roman"/>
+          <w:sz w:val="36"/>
+          <w:szCs w:val="36"/>
+          <w:lang w:eastAsia="en-IN"/>
+        </w:rPr>
+        <w:t xml:space="preserve">│   ├── </w:t>
+      </w:r>
+      <w:proofErr w:type="spellStart"/>
+      <w:r>
+        <w:rPr>
+          <w:rFonts w:ascii="Times New Roman" w:eastAsia="Times New Roman" w:hAnsi="Times New Roman" w:cs="Times New Roman"/>
+          <w:sz w:val="36"/>
+          <w:szCs w:val="36"/>
+          <w:lang w:eastAsia="en-IN"/>
+        </w:rPr>
+        <w:t>UserPageStyle</w:t>
+      </w:r>
+      <w:proofErr w:type="spellEnd"/>
+      <w:r>
+        <w:rPr>
+          <w:rFonts w:ascii="Times New Roman" w:eastAsia="Times New Roman" w:hAnsi="Times New Roman" w:cs="Times New Roman"/>
+          <w:sz w:val="36"/>
+          <w:szCs w:val="36"/>
+          <w:lang w:eastAsia="en-IN"/>
+        </w:rPr>
+        <w:t>/          # User layout styling (as per your structure)</w:t>
+      </w:r>
+    </w:p>
+    <w:p>
+      <w:pPr>
+        <w:spacing w:before="100" w:beforeAutospacing="1" w:after="100" w:afterAutospacing="1" w:line="240" w:lineRule="auto"/>
+        <w:rPr>
+          <w:rFonts w:ascii="Times New Roman" w:eastAsia="Times New Roman" w:hAnsi="Times New Roman" w:cs="Times New Roman"/>
+          <w:sz w:val="36"/>
+          <w:szCs w:val="36"/>
+          <w:lang w:eastAsia="en-IN"/>
+        </w:rPr>
+      </w:pPr>
+      <w:r>
+        <w:rPr>
+          <w:rFonts w:ascii="Times New Roman" w:eastAsia="Times New Roman" w:hAnsi="Times New Roman" w:cs="Times New Roman"/>
+          <w:sz w:val="36"/>
+          <w:szCs w:val="36"/>
+          <w:lang w:eastAsia="en-IN"/>
+        </w:rPr>
+        <w:t xml:space="preserve">│   ├── </w:t>
+      </w:r>
+      <w:proofErr w:type="spellStart"/>
+      <w:r>
+        <w:rPr>
+          <w:rFonts w:ascii="Times New Roman" w:eastAsia="Times New Roman" w:hAnsi="Times New Roman" w:cs="Times New Roman"/>
+          <w:sz w:val="36"/>
+          <w:szCs w:val="36"/>
+          <w:lang w:eastAsia="en-IN"/>
+        </w:rPr>
+        <w:t>App.jsx</w:t>
+      </w:r>
+      <w:proofErr w:type="spellEnd"/>
+      <w:r>
+        <w:rPr>
+          <w:rFonts w:ascii="Times New Roman" w:eastAsia="Times New Roman" w:hAnsi="Times New Roman" w:cs="Times New Roman"/>
+          <w:sz w:val="36"/>
+          <w:szCs w:val="36"/>
+          <w:lang w:eastAsia="en-IN"/>
+        </w:rPr>
+        <w:t xml:space="preserve">                 # Main app shell</w:t>
+      </w:r>
+    </w:p>
+    <w:p>
+      <w:pPr>
+        <w:spacing w:before="100" w:beforeAutospacing="1" w:after="100" w:afterAutospacing="1" w:line="240" w:lineRule="auto"/>
+        <w:rPr>
+          <w:rFonts w:ascii="Times New Roman" w:eastAsia="Times New Roman" w:hAnsi="Times New Roman" w:cs="Times New Roman"/>
+          <w:sz w:val="36"/>
+          <w:szCs w:val="36"/>
+          <w:lang w:eastAsia="en-IN"/>
+        </w:rPr>
+      </w:pPr>
+      <w:r>
+        <w:rPr>
+          <w:rFonts w:ascii="Times New Roman" w:eastAsia="Times New Roman" w:hAnsi="Times New Roman" w:cs="Times New Roman"/>
+          <w:sz w:val="36"/>
+          <w:szCs w:val="36"/>
+          <w:lang w:eastAsia="en-IN"/>
+        </w:rPr>
+        <w:t>│   ├── index.js                # Entry point</w:t>
+      </w:r>
+    </w:p>
+    <w:p>
+      <w:pPr>
+        <w:spacing w:before="100" w:beforeAutospacing="1" w:after="100" w:afterAutospacing="1" w:line="240" w:lineRule="auto"/>
+        <w:rPr>
+          <w:rFonts w:ascii="Times New Roman" w:eastAsia="Times New Roman" w:hAnsi="Times New Roman" w:cs="Times New Roman"/>
+          <w:sz w:val="36"/>
+          <w:szCs w:val="36"/>
+          <w:lang w:eastAsia="en-IN"/>
+        </w:rPr>
+      </w:pPr>
+      <w:r>
+        <w:rPr>
+          <w:rFonts w:ascii="Times New Roman" w:eastAsia="Times New Roman" w:hAnsi="Times New Roman" w:cs="Times New Roman"/>
+          <w:sz w:val="36"/>
+          <w:szCs w:val="36"/>
+          <w:lang w:eastAsia="en-IN"/>
+        </w:rPr>
+        <w:t>│   └── config.js               # App config / base URLs</w:t>
+      </w:r>
+    </w:p>
+    <w:p>
+      <w:pPr>
+        <w:spacing w:before="100" w:beforeAutospacing="1" w:after="100" w:afterAutospacing="1" w:line="240" w:lineRule="auto"/>
+        <w:rPr>
+          <w:rFonts w:ascii="Times New Roman" w:eastAsia="Times New Roman" w:hAnsi="Times New Roman" w:cs="Times New Roman"/>
+          <w:sz w:val="36"/>
+          <w:szCs w:val="36"/>
+          <w:lang w:eastAsia="en-IN"/>
+        </w:rPr>
+      </w:pPr>
+      <w:r>
+        <w:rPr>
+          <w:rFonts w:ascii="Times New Roman" w:eastAsia="Times New Roman" w:hAnsi="Times New Roman" w:cs="Times New Roman"/>
+          <w:sz w:val="36"/>
+          <w:szCs w:val="36"/>
+          <w:lang w:eastAsia="en-IN"/>
+        </w:rPr>
+        <w:t>├── .env                        # Environment variables (REACT_APP_API_URL)</w:t>
+      </w:r>
+    </w:p>
+    <w:p>
+      <w:pPr>
+        <w:spacing w:before="100" w:beforeAutospacing="1" w:after="100" w:afterAutospacing="1" w:line="240" w:lineRule="auto"/>
+        <w:rPr>
+          <w:rFonts w:ascii="Times New Roman" w:eastAsia="Times New Roman" w:hAnsi="Times New Roman" w:cs="Times New Roman"/>
+          <w:sz w:val="36"/>
+          <w:szCs w:val="36"/>
+          <w:lang w:eastAsia="en-IN"/>
+        </w:rPr>
+      </w:pPr>
+      <w:r>
+        <w:rPr>
+          <w:rFonts w:ascii="Times New Roman" w:eastAsia="Times New Roman" w:hAnsi="Times New Roman" w:cs="Times New Roman"/>
+          <w:sz w:val="36"/>
+          <w:szCs w:val="36"/>
+          <w:lang w:eastAsia="en-IN"/>
+        </w:rPr>
+        <w:t xml:space="preserve">├── </w:t>
+      </w:r>
+      <w:proofErr w:type="spellStart"/>
+      <w:r>
+        <w:rPr>
+          <w:rFonts w:ascii="Times New Roman" w:eastAsia="Times New Roman" w:hAnsi="Times New Roman" w:cs="Times New Roman"/>
+          <w:sz w:val="36"/>
+          <w:szCs w:val="36"/>
+          <w:lang w:eastAsia="en-IN"/>
+        </w:rPr>
+        <w:t>package.json</w:t>
+      </w:r>
+      <w:proofErr w:type="spellEnd"/>
+    </w:p>
+    <w:p>
+      <w:pPr>
+        <w:spacing w:before="100" w:beforeAutospacing="1" w:after="100" w:afterAutospacing="1" w:line="240" w:lineRule="auto"/>
+        <w:rPr>
+          <w:rFonts w:ascii="Times New Roman" w:eastAsia="Times New Roman" w:hAnsi="Times New Roman" w:cs="Times New Roman"/>
+          <w:sz w:val="36"/>
+          <w:szCs w:val="36"/>
+          <w:lang w:eastAsia="en-IN"/>
+        </w:rPr>
+      </w:pPr>
+      <w:r>
+        <w:rPr>
+          <w:rFonts w:ascii="Times New Roman" w:eastAsia="Times New Roman" w:hAnsi="Times New Roman" w:cs="Times New Roman"/>
+          <w:sz w:val="36"/>
+          <w:szCs w:val="36"/>
+          <w:lang w:eastAsia="en-IN"/>
+        </w:rPr>
+        <w:t>├── package-</w:t>
+      </w:r>
+      <w:proofErr w:type="spellStart"/>
+      <w:r>
+        <w:rPr>
+          <w:rFonts w:ascii="Times New Roman" w:eastAsia="Times New Roman" w:hAnsi="Times New Roman" w:cs="Times New Roman"/>
+          <w:sz w:val="36"/>
+          <w:szCs w:val="36"/>
+          <w:lang w:eastAsia="en-IN"/>
+        </w:rPr>
+        <w:t>lock.json</w:t>
+      </w:r>
+      <w:proofErr w:type="spellEnd"/>
+    </w:p>
+    <w:p>
+      <w:pPr>
+        <w:spacing w:before="100" w:beforeAutospacing="1" w:after="100" w:afterAutospacing="1" w:line="240" w:lineRule="auto"/>
+        <w:rPr>
+          <w:rFonts w:ascii="Times New Roman" w:eastAsia="Times New Roman" w:hAnsi="Times New Roman" w:cs="Times New Roman"/>
+          <w:sz w:val="36"/>
+          <w:szCs w:val="36"/>
+          <w:lang w:eastAsia="en-IN"/>
+        </w:rPr>
+      </w:pPr>
+      <w:r>
+        <w:rPr>
+          <w:rFonts w:ascii="Times New Roman" w:eastAsia="Times New Roman" w:hAnsi="Times New Roman" w:cs="Times New Roman"/>
+          <w:sz w:val="36"/>
+          <w:szCs w:val="36"/>
+          <w:lang w:eastAsia="en-IN"/>
+        </w:rPr>
+        <w:t>└── README.md</w:t>
+      </w:r>
     </w:p>
     <w:p>
       <w:pPr>

</xml_diff>